<commit_message>
PDF and front match update
</commit_message>
<xml_diff>
--- a/Bookshop.docx
+++ b/Bookshop.docx
@@ -3,9 +3,21 @@
 <w:document xmlns:wpc="http://schemas.microsoft.com/office/word/2010/wordprocessingCanvas" xmlns:cx="http://schemas.microsoft.com/office/drawing/2014/chartex" xmlns:cx1="http://schemas.microsoft.com/office/drawing/2015/9/8/chartex" xmlns:cx2="http://schemas.microsoft.com/office/drawing/2015/10/21/chartex" xmlns:cx3="http://schemas.microsoft.com/office/drawing/2016/5/9/chartex" xmlns:cx4="http://schemas.microsoft.com/office/drawing/2016/5/10/chartex" xmlns:cx5="http://schemas.microsoft.com/office/drawing/2016/5/11/chartex" xmlns:cx6="http://schemas.microsoft.com/office/drawing/2016/5/12/chartex" xmlns:cx7="http://schemas.microsoft.com/office/drawing/2016/5/13/chartex" xmlns:cx8="http://schemas.microsoft.com/office/drawing/2016/5/14/chartex" xmlns:mc="http://schemas.openxmlformats.org/markup-compatibility/2006" xmlns:aink="http://schemas.microsoft.com/office/drawing/2016/ink" xmlns:am3d="http://schemas.microsoft.com/office/drawing/2017/model3d" xmlns:o="urn:schemas-microsoft-com:office:office" xmlns:oel="http://schemas.microsoft.com/office/2019/extlst" xmlns:r="http://schemas.openxmlformats.org/officeDocument/2006/relationships" xmlns:m="http://schemas.openxmlformats.org/officeDocument/2006/math" xmlns:v="urn:schemas-microsoft-com:vml" xmlns:wp14="http://schemas.microsoft.com/office/word/2010/wordprocessingDrawing" xmlns:wp="http://schemas.openxmlformats.org/drawingml/2006/wordprocessingDrawing" xmlns:w10="urn:schemas-microsoft-com:office:word" xmlns:w="http://schemas.openxmlformats.org/wordprocessingml/2006/main" xmlns:w14="http://schemas.microsoft.com/office/word/2010/wordml" xmlns:w15="http://schemas.microsoft.com/office/word/2012/wordml" xmlns:w16cex="http://schemas.microsoft.com/office/word/2018/wordml/cex" xmlns:w16cid="http://schemas.microsoft.com/office/word/2016/wordml/cid" xmlns:w16="http://schemas.microsoft.com/office/word/2018/wordml" xmlns:w16sdtdh="http://schemas.microsoft.com/office/word/2020/wordml/sdtdatahash" xmlns:w16se="http://schemas.microsoft.com/office/word/2015/wordml/symex" xmlns:wpg="http://schemas.microsoft.com/office/word/2010/wordprocessingGroup" xmlns:wpi="http://schemas.microsoft.com/office/word/2010/wordprocessingInk" xmlns:wne="http://schemas.microsoft.com/office/word/2006/wordml" xmlns:wps="http://schemas.microsoft.com/office/word/2010/wordprocessingShape" mc:Ignorable="w14 w15 w16se w16cid w16 w16cex w16sdtdh wp14">
   <w:body>
     <w:p>
-      <w:r>
-        <w:rPr>
+      <w:pPr>
+        <w:spacing w:before="800" w:after="0"/>
+        <w:jc w:val="center"/>
+        <w:rPr>
+          <w:rFonts w:ascii="Times New Roman" w:hAnsi="Times New Roman" w:cs="Times New Roman"/>
+          <w:sz w:val="32"/>
+          <w:szCs w:val="32"/>
+        </w:rPr>
+      </w:pPr>
+      <w:r>
+        <w:rPr>
+          <w:rFonts w:ascii="Times New Roman" w:hAnsi="Times New Roman" w:cs="Times New Roman"/>
           <w:noProof/>
+          <w:sz w:val="32"/>
+          <w:szCs w:val="32"/>
         </w:rPr>
         <mc:AlternateContent>
           <mc:Choice Requires="wps">
@@ -57,32 +69,23 @@
                         <w:txbxContent>
                           <w:p>
                             <w:pPr>
+                              <w:pBdr>
+                                <w:bottom w:val="single" w:sz="4" w:space="1" w:color="auto"/>
+                              </w:pBdr>
                               <w:jc w:val="center"/>
                               <w:rPr>
-                                <w:sz w:val="48"/>
-                                <w:szCs w:val="48"/>
+                                <w:rFonts w:ascii="Times New Roman" w:hAnsi="Times New Roman" w:cs="Times New Roman"/>
+                                <w:sz w:val="32"/>
+                                <w:szCs w:val="32"/>
                               </w:rPr>
                             </w:pPr>
                             <w:r>
                               <w:rPr>
-                                <w:sz w:val="48"/>
-                                <w:szCs w:val="48"/>
+                                <w:rFonts w:ascii="Times New Roman" w:hAnsi="Times New Roman" w:cs="Times New Roman"/>
+                                <w:sz w:val="32"/>
+                                <w:szCs w:val="32"/>
                               </w:rPr>
-                              <w:t>Békéscsabai SZC Nemes Tiham</w:t>
-                            </w:r>
-                            <w:r>
-                              <w:rPr>
-                                <w:sz w:val="48"/>
-                                <w:szCs w:val="48"/>
-                              </w:rPr>
-                              <w:t>é</w:t>
-                            </w:r>
-                            <w:r>
-                              <w:rPr>
-                                <w:sz w:val="48"/>
-                                <w:szCs w:val="48"/>
-                              </w:rPr>
-                              <w:t>r Technikum és Kollégium</w:t>
+                              <w:t>Békéscsabai SZC Nemes Tihamér Technikum és Kollégium</w:t>
                             </w:r>
                           </w:p>
                         </w:txbxContent>
@@ -108,37 +111,28 @@
                 <v:stroke joinstyle="miter"/>
                 <v:path gradientshapeok="t" o:connecttype="rect"/>
               </v:shapetype>
-              <v:shape id="Szövegdoboz 2" o:spid="_x0000_s1026" type="#_x0000_t202" style="position:absolute;margin-left:0;margin-top:.05pt;width:466.55pt;height:110.6pt;z-index:251661312;visibility:visible;mso-wrap-style:square;mso-width-percent:0;mso-height-percent:200;mso-wrap-distance-left:9pt;mso-wrap-distance-top:3.6pt;mso-wrap-distance-right:9pt;mso-wrap-distance-bottom:3.6pt;mso-position-horizontal:center;mso-position-horizontal-relative:margin;mso-position-vertical:absolute;mso-position-vertical-relative:text;mso-width-percent:0;mso-height-percent:200;mso-width-relative:margin;mso-height-relative:margin;v-text-anchor:top" o:gfxdata="UEsDBBQABgAIAAAAIQC2gziS/gAAAOEBAAATAAAAW0NvbnRlbnRfVHlwZXNdLnhtbJSRQU7DMBBF&#10;90jcwfIWJU67QAgl6YK0S0CoHGBkTxKLZGx5TGhvj5O2G0SRWNoz/78nu9wcxkFMGNg6quQqL6RA&#10;0s5Y6ir5vt9lD1JwBDIwOMJKHpHlpr69KfdHjyxSmriSfYz+USnWPY7AufNIadK6MEJMx9ApD/oD&#10;OlTrorhX2lFEilmcO2RdNtjC5xDF9pCuTyYBB5bi6bQ4syoJ3g9WQ0ymaiLzg5KdCXlKLjvcW893&#10;SUOqXwnz5DrgnHtJTxOsQfEKIT7DmDSUCaxw7Rqn8787ZsmRM9e2VmPeBN4uqYvTtW7jvijg9N/y&#10;JsXecLq0q+WD6m8AAAD//wMAUEsDBBQABgAIAAAAIQA4/SH/1gAAAJQBAAALAAAAX3JlbHMvLnJl&#10;bHOkkMFqwzAMhu+DvYPRfXGawxijTi+j0GvpHsDYimMaW0Yy2fr2M4PBMnrbUb/Q94l/f/hMi1qR&#10;JVI2sOt6UJgd+ZiDgffL8ekFlFSbvV0oo4EbChzGx4f9GRdb25HMsYhqlCwG5lrLq9biZkxWOiqY&#10;22YiTra2kYMu1l1tQD30/bPm3wwYN0x18gb45AdQl1tp5j/sFB2T0FQ7R0nTNEV3j6o9feQzro1i&#10;OWA14Fm+Q8a1a8+Bvu/d/dMb2JY5uiPbhG/ktn4cqGU/er3pcvwCAAD//wMAUEsDBBQABgAIAAAA&#10;IQBjUUhhKAIAAEMEAAAOAAAAZHJzL2Uyb0RvYy54bWysU8GO0zAQvSPxD5bvNEnVLG3UdLV0KUJa&#10;FqSFD3AcJ7FwPMZ2m5SvZ+y03e5yQ+Rg2Znx83tvZta3Y6/IQVgnQZc0m6WUCM2hlrot6Y/vu3dL&#10;SpxnumYKtCjpUTh6u3n7Zj2YQsyhA1ULSxBEu2IwJe28N0WSON6JnrkZGKEx2IDtmcejbZPasgHR&#10;e5XM0/QmGcDWxgIXzuHf+ylINxG/aQT3X5vGCU9USZGbj6uNaxXWZLNmRWuZ6SQ/0WD/wKJnUuOj&#10;F6h75hnZW/kXVC+5BQeNn3HoE2gayUXUgGqy9JWap44ZEbWgOc5cbHL/D5Y/Hp7MN0v8+AFGLGAU&#10;4cwD8J+OaNh2TLfizloYOsFqfDgLliWDccXparDaFS6AVMMXqLHIbO8hAo2N7YMrqJMgOhbgeDFd&#10;jJ5w/Jmv5nm2zCnhGMsW6eJmHsuSsOJ83VjnPwnoSdiU1GJVIzw7PDgf6LDinBJec6BkvZNKxYNt&#10;q62y5MCwA3bxiwpepSlNhpKu8nk+OfACIjSjuIBU7eSS2vcodwJe5Wl6Zh17N6RHYi/I9NJjtyvZ&#10;l3SJF6YrrAjWftR17EXPpJr2qErpk9fB3sloP1YjJgbPK6iP6LqFqatxCnHTgf1NyYAdXVL3a8+s&#10;oER91li5VbZYhBGIh0X+Hm0m9jpSXUeY5ghVUk/JtN36ODbRU3OHFd7J6P0zkxNX7NSo/DRVYRSu&#10;zzHrefY3fwAAAP//AwBQSwMEFAAGAAgAAAAhAO51nB7bAAAABQEAAA8AAABkcnMvZG93bnJldi54&#10;bWxMj0tPwzAQhO9I/AdrkbhR5yEhmsapqqI+bogWOLvxNgnY6yh22/Dv2Z7KbWdnNfNtOR+dFWcc&#10;QudJQTpJQCDV3nTUKPjYr55eQISoyWjrCRX8YoB5dX9X6sL4C73jeRcbwSEUCq2gjbEvpAx1i06H&#10;ie+R2Dv6wenIcmikGfSFw52VWZI8S6c74oZW97hssf7ZnZyC9Tam021SL9dvX7j63C823/Z1o9Tj&#10;w7iYgYg4xtsxXPEZHSpmOvgTmSCsAn4kXreCvWme83BQkGVpDrIq5X/66g8AAP//AwBQSwECLQAU&#10;AAYACAAAACEAtoM4kv4AAADhAQAAEwAAAAAAAAAAAAAAAAAAAAAAW0NvbnRlbnRfVHlwZXNdLnht&#10;bFBLAQItABQABgAIAAAAIQA4/SH/1gAAAJQBAAALAAAAAAAAAAAAAAAAAC8BAABfcmVscy8ucmVs&#10;c1BLAQItABQABgAIAAAAIQBjUUhhKAIAAEMEAAAOAAAAAAAAAAAAAAAAAC4CAABkcnMvZTJvRG9j&#10;LnhtbFBLAQItABQABgAIAAAAIQDudZwe2wAAAAUBAAAPAAAAAAAAAAAAAAAAAIIEAABkcnMvZG93&#10;bnJldi54bWxQSwUGAAAAAAQABADzAAAAigUAAAAA&#10;" strokecolor="#f2f2f2 [3052]">
+              <v:shape id="Szövegdoboz 2" o:spid="_x0000_s1026" type="#_x0000_t202" style="position:absolute;left:0;text-align:left;margin-left:0;margin-top:.05pt;width:466.55pt;height:110.6pt;z-index:251661312;visibility:visible;mso-wrap-style:square;mso-width-percent:0;mso-height-percent:200;mso-wrap-distance-left:9pt;mso-wrap-distance-top:3.6pt;mso-wrap-distance-right:9pt;mso-wrap-distance-bottom:3.6pt;mso-position-horizontal:center;mso-position-horizontal-relative:margin;mso-position-vertical:absolute;mso-position-vertical-relative:text;mso-width-percent:0;mso-height-percent:200;mso-width-relative:margin;mso-height-relative:margin;v-text-anchor:top" o:gfxdata="UEsDBBQABgAIAAAAIQC2gziS/gAAAOEBAAATAAAAW0NvbnRlbnRfVHlwZXNdLnhtbJSRQU7DMBBF&#10;90jcwfIWJU67QAgl6YK0S0CoHGBkTxKLZGx5TGhvj5O2G0SRWNoz/78nu9wcxkFMGNg6quQqL6RA&#10;0s5Y6ir5vt9lD1JwBDIwOMJKHpHlpr69KfdHjyxSmriSfYz+USnWPY7AufNIadK6MEJMx9ApD/oD&#10;OlTrorhX2lFEilmcO2RdNtjC5xDF9pCuTyYBB5bi6bQ4syoJ3g9WQ0ymaiLzg5KdCXlKLjvcW893&#10;SUOqXwnz5DrgnHtJTxOsQfEKIT7DmDSUCaxw7Rqn8787ZsmRM9e2VmPeBN4uqYvTtW7jvijg9N/y&#10;JsXecLq0q+WD6m8AAAD//wMAUEsDBBQABgAIAAAAIQA4/SH/1gAAAJQBAAALAAAAX3JlbHMvLnJl&#10;bHOkkMFqwzAMhu+DvYPRfXGawxijTi+j0GvpHsDYimMaW0Yy2fr2M4PBMnrbUb/Q94l/f/hMi1qR&#10;JVI2sOt6UJgd+ZiDgffL8ekFlFSbvV0oo4EbChzGx4f9GRdb25HMsYhqlCwG5lrLq9biZkxWOiqY&#10;22YiTra2kYMu1l1tQD30/bPm3wwYN0x18gb45AdQl1tp5j/sFB2T0FQ7R0nTNEV3j6o9feQzro1i&#10;OWA14Fm+Q8a1a8+Bvu/d/dMb2JY5uiPbhG/ktn4cqGU/er3pcvwCAAD//wMAUEsDBBQABgAIAAAA&#10;IQBjUUhhKAIAAEMEAAAOAAAAZHJzL2Uyb0RvYy54bWysU8GO0zAQvSPxD5bvNEnVLG3UdLV0KUJa&#10;FqSFD3AcJ7FwPMZ2m5SvZ+y03e5yQ+Rg2Znx83tvZta3Y6/IQVgnQZc0m6WUCM2hlrot6Y/vu3dL&#10;SpxnumYKtCjpUTh6u3n7Zj2YQsyhA1ULSxBEu2IwJe28N0WSON6JnrkZGKEx2IDtmcejbZPasgHR&#10;e5XM0/QmGcDWxgIXzuHf+ylINxG/aQT3X5vGCU9USZGbj6uNaxXWZLNmRWuZ6SQ/0WD/wKJnUuOj&#10;F6h75hnZW/kXVC+5BQeNn3HoE2gayUXUgGqy9JWap44ZEbWgOc5cbHL/D5Y/Hp7MN0v8+AFGLGAU&#10;4cwD8J+OaNh2TLfizloYOsFqfDgLliWDccXparDaFS6AVMMXqLHIbO8hAo2N7YMrqJMgOhbgeDFd&#10;jJ5w/Jmv5nm2zCnhGMsW6eJmHsuSsOJ83VjnPwnoSdiU1GJVIzw7PDgf6LDinBJec6BkvZNKxYNt&#10;q62y5MCwA3bxiwpepSlNhpKu8nk+OfACIjSjuIBU7eSS2vcodwJe5Wl6Zh17N6RHYi/I9NJjtyvZ&#10;l3SJF6YrrAjWftR17EXPpJr2qErpk9fB3sloP1YjJgbPK6iP6LqFqatxCnHTgf1NyYAdXVL3a8+s&#10;oER91li5VbZYhBGIh0X+Hm0m9jpSXUeY5ghVUk/JtN36ODbRU3OHFd7J6P0zkxNX7NSo/DRVYRSu&#10;zzHrefY3fwAAAP//AwBQSwMEFAAGAAgAAAAhAO51nB7bAAAABQEAAA8AAABkcnMvZG93bnJldi54&#10;bWxMj0tPwzAQhO9I/AdrkbhR5yEhmsapqqI+bogWOLvxNgnY6yh22/Dv2Z7KbWdnNfNtOR+dFWcc&#10;QudJQTpJQCDV3nTUKPjYr55eQISoyWjrCRX8YoB5dX9X6sL4C73jeRcbwSEUCq2gjbEvpAx1i06H&#10;ie+R2Dv6wenIcmikGfSFw52VWZI8S6c74oZW97hssf7ZnZyC9Tam021SL9dvX7j63C823/Z1o9Tj&#10;w7iYgYg4xtsxXPEZHSpmOvgTmSCsAn4kXreCvWme83BQkGVpDrIq5X/66g8AAP//AwBQSwECLQAU&#10;AAYACAAAACEAtoM4kv4AAADhAQAAEwAAAAAAAAAAAAAAAAAAAAAAW0NvbnRlbnRfVHlwZXNdLnht&#10;bFBLAQItABQABgAIAAAAIQA4/SH/1gAAAJQBAAALAAAAAAAAAAAAAAAAAC8BAABfcmVscy8ucmVs&#10;c1BLAQItABQABgAIAAAAIQBjUUhhKAIAAEMEAAAOAAAAAAAAAAAAAAAAAC4CAABkcnMvZTJvRG9j&#10;LnhtbFBLAQItABQABgAIAAAAIQDudZwe2wAAAAUBAAAPAAAAAAAAAAAAAAAAAIIEAABkcnMvZG93&#10;bnJldi54bWxQSwUGAAAAAAQABADzAAAAigUAAAAA&#10;" strokecolor="#f2f2f2 [3052]">
                 <v:textbox style="mso-fit-shape-to-text:t">
                   <w:txbxContent>
                     <w:p>
                       <w:pPr>
+                        <w:pBdr>
+                          <w:bottom w:val="single" w:sz="4" w:space="1" w:color="auto"/>
+                        </w:pBdr>
                         <w:jc w:val="center"/>
                         <w:rPr>
-                          <w:sz w:val="48"/>
-                          <w:szCs w:val="48"/>
+                          <w:rFonts w:ascii="Times New Roman" w:hAnsi="Times New Roman" w:cs="Times New Roman"/>
+                          <w:sz w:val="32"/>
+                          <w:szCs w:val="32"/>
                         </w:rPr>
                       </w:pPr>
                       <w:r>
                         <w:rPr>
-                          <w:sz w:val="48"/>
-                          <w:szCs w:val="48"/>
+                          <w:rFonts w:ascii="Times New Roman" w:hAnsi="Times New Roman" w:cs="Times New Roman"/>
+                          <w:sz w:val="32"/>
+                          <w:szCs w:val="32"/>
                         </w:rPr>
-                        <w:t>Békéscsabai SZC Nemes Tiham</w:t>
-                      </w:r>
-                      <w:r>
-                        <w:rPr>
-                          <w:sz w:val="48"/>
-                          <w:szCs w:val="48"/>
-                        </w:rPr>
-                        <w:t>é</w:t>
-                      </w:r>
-                      <w:r>
-                        <w:rPr>
-                          <w:sz w:val="48"/>
-                          <w:szCs w:val="48"/>
-                        </w:rPr>
-                        <w:t>r Technikum és Kollégium</w:t>
+                        <w:t>Békéscsabai SZC Nemes Tihamér Technikum és Kollégium</w:t>
                       </w:r>
                     </w:p>
                   </w:txbxContent>
@@ -148,6 +142,33 @@
             </w:pict>
           </mc:Fallback>
         </mc:AlternateContent>
+      </w:r>
+      <w:r>
+        <w:rPr>
+          <w:rFonts w:ascii="Times New Roman" w:hAnsi="Times New Roman" w:cs="Times New Roman"/>
+          <w:sz w:val="32"/>
+          <w:szCs w:val="32"/>
+        </w:rPr>
+        <w:t>Szakképesítés megnevezése: Szoftverfejlesztő és -tesztelő</w:t>
+      </w:r>
+    </w:p>
+    <w:p>
+      <w:pPr>
+        <w:spacing w:after="0"/>
+        <w:jc w:val="center"/>
+        <w:rPr>
+          <w:rFonts w:ascii="Times New Roman" w:hAnsi="Times New Roman" w:cs="Times New Roman"/>
+          <w:sz w:val="32"/>
+          <w:szCs w:val="32"/>
+        </w:rPr>
+      </w:pPr>
+      <w:r>
+        <w:rPr>
+          <w:rFonts w:ascii="Times New Roman" w:hAnsi="Times New Roman" w:cs="Times New Roman"/>
+          <w:sz w:val="32"/>
+          <w:szCs w:val="32"/>
+        </w:rPr>
+        <w:t>Azonosító száma: 5 0613 12 03</w:t>
       </w:r>
     </w:p>
     <w:sdt>
@@ -178,12 +199,34 @@
             </w:rPr>
           </w:pPr>
         </w:p>
+        <w:p>
+          <w:pPr>
+            <w:pStyle w:val="Nincstrkz"/>
+            <w:spacing w:before="1200" w:after="400"/>
+            <w:jc w:val="center"/>
+            <w:rPr>
+              <w:rFonts w:ascii="Times New Roman" w:hAnsi="Times New Roman" w:cs="Times New Roman"/>
+              <w:color w:val="000000" w:themeColor="text1"/>
+              <w:sz w:val="72"/>
+              <w:szCs w:val="72"/>
+            </w:rPr>
+          </w:pPr>
+          <w:r>
+            <w:rPr>
+              <w:rFonts w:ascii="Times New Roman" w:hAnsi="Times New Roman" w:cs="Times New Roman"/>
+              <w:color w:val="000000" w:themeColor="text1"/>
+              <w:sz w:val="72"/>
+              <w:szCs w:val="72"/>
+            </w:rPr>
+            <w:t>Vizsgaremek</w:t>
+          </w:r>
+        </w:p>
         <w:sdt>
           <w:sdtPr>
             <w:rPr>
               <w:rFonts w:ascii="Times New Roman" w:eastAsiaTheme="majorEastAsia" w:hAnsi="Times New Roman" w:cs="Times New Roman"/>
               <w:caps/>
-              <w:color w:val="156082" w:themeColor="accent1"/>
+              <w:color w:val="000000" w:themeColor="text1"/>
               <w:sz w:val="72"/>
               <w:szCs w:val="72"/>
             </w:rPr>
@@ -191,7 +234,7 @@
             <w:tag w:val=""/>
             <w:id w:val="1735040861"/>
             <w:placeholder>
-              <w:docPart w:val="FAA17CA2FFA94FB3ADB1CD6CB6D9AF97"/>
+              <w:docPart w:val="1C65DC8B619D45BCA9781FEE6D292DA6"/>
             </w:placeholder>
             <w:dataBinding w:prefixMappings="xmlns:ns0='http://purl.org/dc/elements/1.1/' xmlns:ns1='http://schemas.openxmlformats.org/package/2006/metadata/core-properties' " w:xpath="/ns1:coreProperties[1]/ns0:title[1]" w:storeItemID="{6C3C8BC8-F283-45AE-878A-BAB7291924A1}"/>
             <w:text/>
@@ -200,16 +243,12 @@
             <w:p>
               <w:pPr>
                 <w:pStyle w:val="Nincstrkz"/>
-                <w:pBdr>
-                  <w:top w:val="single" w:sz="6" w:space="6" w:color="156082" w:themeColor="accent1"/>
-                  <w:bottom w:val="single" w:sz="6" w:space="6" w:color="156082" w:themeColor="accent1"/>
-                </w:pBdr>
-                <w:spacing w:before="3000" w:after="3000" w:line="360" w:lineRule="auto"/>
+                <w:spacing w:before="0" w:after="3600" w:line="360" w:lineRule="auto"/>
                 <w:jc w:val="center"/>
                 <w:rPr>
                   <w:rFonts w:ascii="Times New Roman" w:eastAsiaTheme="majorEastAsia" w:hAnsi="Times New Roman" w:cs="Times New Roman"/>
                   <w:caps/>
-                  <w:color w:val="156082" w:themeColor="accent1"/>
+                  <w:color w:val="000000" w:themeColor="text1"/>
                   <w:sz w:val="72"/>
                   <w:szCs w:val="72"/>
                 </w:rPr>
@@ -218,7 +257,7 @@
                 <w:rPr>
                   <w:rFonts w:ascii="Segoe UI Emoji" w:eastAsiaTheme="majorEastAsia" w:hAnsi="Segoe UI Emoji" w:cs="Segoe UI Emoji"/>
                   <w:caps/>
-                  <w:color w:val="156082" w:themeColor="accent1"/>
+                  <w:color w:val="000000" w:themeColor="text1"/>
                   <w:sz w:val="72"/>
                   <w:szCs w:val="72"/>
                 </w:rPr>
@@ -228,7 +267,7 @@
                 <w:rPr>
                   <w:rFonts w:ascii="Times New Roman" w:eastAsiaTheme="majorEastAsia" w:hAnsi="Times New Roman" w:cs="Times New Roman"/>
                   <w:caps/>
-                  <w:color w:val="156082" w:themeColor="accent1"/>
+                  <w:color w:val="000000" w:themeColor="text1"/>
                   <w:sz w:val="72"/>
                   <w:szCs w:val="72"/>
                 </w:rPr>
@@ -259,30 +298,24 @@
               <w:rFonts w:ascii="Times New Roman" w:hAnsi="Times New Roman" w:cs="Times New Roman"/>
               <w:noProof/>
               <w:color w:val="156082" w:themeColor="accent1"/>
+              <w:sz w:val="24"/>
+              <w:szCs w:val="24"/>
             </w:rPr>
             <mc:AlternateContent>
               <mc:Choice Requires="wps">
                 <w:drawing>
-                  <wp:anchor distT="0" distB="0" distL="114300" distR="114300" simplePos="0" relativeHeight="251663360" behindDoc="1" locked="0" layoutInCell="1" allowOverlap="1" wp14:anchorId="335464F0" wp14:editId="6D228ED8">
+                  <wp:anchor distT="0" distB="0" distL="114300" distR="114300" simplePos="0" relativeHeight="251659264" behindDoc="0" locked="0" layoutInCell="1" allowOverlap="1" wp14:anchorId="09561008" wp14:editId="7496FF26">
                     <wp:simplePos x="0" y="0"/>
-                    <wp:positionH relativeFrom="page">
-                      <wp:posOffset>3989482</wp:posOffset>
+                    <wp:positionH relativeFrom="margin">
+                      <wp:align>right</wp:align>
                     </wp:positionH>
                     <wp:positionV relativeFrom="margin">
-                      <wp:posOffset>7322862</wp:posOffset>
+                      <wp:posOffset>7228230</wp:posOffset>
                     </wp:positionV>
-                    <wp:extent cx="2671445" cy="510540"/>
-                    <wp:effectExtent l="0" t="0" r="14605" b="3810"/>
-                    <wp:wrapTight wrapText="bothSides">
-                      <wp:wrapPolygon edited="0">
-                        <wp:start x="0" y="0"/>
-                        <wp:lineTo x="0" y="20955"/>
-                        <wp:lineTo x="21564" y="20955"/>
-                        <wp:lineTo x="21564" y="0"/>
-                        <wp:lineTo x="0" y="0"/>
-                      </wp:wrapPolygon>
-                    </wp:wrapTight>
-                    <wp:docPr id="2" name="Szövegdoboz 2"/>
+                    <wp:extent cx="5753594" cy="688769"/>
+                    <wp:effectExtent l="0" t="0" r="0" b="0"/>
+                    <wp:wrapNone/>
+                    <wp:docPr id="142" name="Szövegdoboz 142"/>
                     <wp:cNvGraphicFramePr/>
                     <a:graphic xmlns:a="http://schemas.openxmlformats.org/drawingml/2006/main">
                       <a:graphicData uri="http://schemas.microsoft.com/office/word/2010/wordprocessingShape">
@@ -291,7 +324,7 @@
                           <wps:spPr>
                             <a:xfrm>
                               <a:off x="0" y="0"/>
-                              <a:ext cx="2671445" cy="510540"/>
+                              <a:ext cx="5753594" cy="688769"/>
                             </a:xfrm>
                             <a:prstGeom prst="rect">
                               <a:avLst/>
@@ -321,9 +354,11 @@
                               <w:p>
                                 <w:pPr>
                                   <w:pStyle w:val="Nincstrkz"/>
+                                  <w:tabs>
+                                    <w:tab w:val="left" w:pos="3119"/>
+                                  </w:tabs>
                                   <w:spacing w:after="40"/>
-                                  <w:ind w:right="-55"/>
-                                  <w:jc w:val="center"/>
+                                  <w:ind w:left="567" w:right="-184"/>
                                   <w:rPr>
                                     <w:rFonts w:ascii="Times New Roman" w:hAnsi="Times New Roman" w:cs="Times New Roman"/>
                                     <w:sz w:val="24"/>
@@ -336,7 +371,110 @@
                                     <w:sz w:val="24"/>
                                     <w:szCs w:val="24"/>
                                   </w:rPr>
-                                  <w:t>Szakképesítés:</w:t>
+                                  <w:t>Szabó Zoltán</w:t>
+                                </w:r>
+                                <w:r>
+                                  <w:rPr>
+                                    <w:rFonts w:ascii="Times New Roman" w:hAnsi="Times New Roman" w:cs="Times New Roman"/>
+                                    <w:sz w:val="24"/>
+                                    <w:szCs w:val="24"/>
+                                  </w:rPr>
+                                  <w:tab/>
+                                </w:r>
+                                <w:r>
+                                  <w:rPr>
+                                    <w:rFonts w:ascii="Times New Roman" w:hAnsi="Times New Roman" w:cs="Times New Roman"/>
+                                    <w:sz w:val="24"/>
+                                    <w:szCs w:val="24"/>
+                                  </w:rPr>
+                                  <w:t>Osztály:13.C</w:t>
+                                </w:r>
+                                <w:r>
+                                  <w:rPr>
+                                    <w:rFonts w:ascii="Times New Roman" w:hAnsi="Times New Roman" w:cs="Times New Roman"/>
+                                    <w:sz w:val="24"/>
+                                    <w:szCs w:val="24"/>
+                                  </w:rPr>
+                                  <w:tab/>
+                                </w:r>
+                                <w:r>
+                                  <w:rPr>
+                                    <w:rFonts w:ascii="Times New Roman" w:hAnsi="Times New Roman" w:cs="Times New Roman"/>
+                                    <w:sz w:val="24"/>
+                                    <w:szCs w:val="24"/>
+                                  </w:rPr>
+                                  <w:t>Oktatási azonosító:</w:t>
+                                </w:r>
+                                <w:r>
+                                  <w:rPr>
+                                    <w:rFonts w:ascii="Times New Roman" w:hAnsi="Times New Roman" w:cs="Times New Roman"/>
+                                    <w:sz w:val="24"/>
+                                    <w:szCs w:val="24"/>
+                                  </w:rPr>
+                                  <w:t xml:space="preserve"> 72595527403</w:t>
+                                </w:r>
+                              </w:p>
+                              <w:p>
+                                <w:pPr>
+                                  <w:pStyle w:val="Nincstrkz"/>
+                                  <w:tabs>
+                                    <w:tab w:val="left" w:pos="3119"/>
+                                  </w:tabs>
+                                  <w:spacing w:after="40"/>
+                                  <w:ind w:left="567" w:right="-184"/>
+                                  <w:rPr>
+                                    <w:rFonts w:ascii="Times New Roman" w:hAnsi="Times New Roman" w:cs="Times New Roman"/>
+                                    <w:sz w:val="24"/>
+                                    <w:szCs w:val="24"/>
+                                  </w:rPr>
+                                </w:pPr>
+                                <w:r>
+                                  <w:rPr>
+                                    <w:rFonts w:ascii="Times New Roman" w:hAnsi="Times New Roman" w:cs="Times New Roman"/>
+                                    <w:sz w:val="24"/>
+                                    <w:szCs w:val="24"/>
+                                  </w:rPr>
+                                  <w:t>Szabó Bence Dániel</w:t>
+                                </w:r>
+                                <w:r>
+                                  <w:rPr>
+                                    <w:rFonts w:ascii="Times New Roman" w:hAnsi="Times New Roman" w:cs="Times New Roman"/>
+                                    <w:sz w:val="24"/>
+                                    <w:szCs w:val="24"/>
+                                  </w:rPr>
+                                  <w:tab/>
+                                </w:r>
+                                <w:r>
+                                  <w:rPr>
+                                    <w:rFonts w:ascii="Times New Roman" w:hAnsi="Times New Roman" w:cs="Times New Roman"/>
+                                    <w:sz w:val="24"/>
+                                    <w:szCs w:val="24"/>
+                                  </w:rPr>
+                                  <w:t xml:space="preserve">Osztály 13.C </w:t>
+                                </w:r>
+                                <w:r>
+                                  <w:rPr>
+                                    <w:rFonts w:ascii="Times New Roman" w:hAnsi="Times New Roman" w:cs="Times New Roman"/>
+                                    <w:sz w:val="24"/>
+                                    <w:szCs w:val="24"/>
+                                  </w:rPr>
+                                  <w:tab/>
+                                </w:r>
+                                <w:r>
+                                  <w:rPr>
+                                    <w:rFonts w:ascii="Times New Roman" w:hAnsi="Times New Roman" w:cs="Times New Roman"/>
+                                    <w:sz w:val="24"/>
+                                    <w:szCs w:val="24"/>
+                                  </w:rPr>
+                                  <w:t xml:space="preserve">Oktatási azonosító: </w:t>
+                                </w:r>
+                                <w:r>
+                                  <w:rPr>
+                                    <w:rFonts w:ascii="Times New Roman" w:hAnsi="Times New Roman" w:cs="Times New Roman"/>
+                                    <w:sz w:val="24"/>
+                                    <w:szCs w:val="24"/>
+                                  </w:rPr>
+                                  <w:t>72595526863</w:t>
                                 </w:r>
                                 <w:r>
                                   <w:rPr>
@@ -345,7 +483,6 @@
                                     <w:szCs w:val="24"/>
                                   </w:rPr>
                                   <w:br/>
-                                  <w:t>Szoftverfejlesztő és -tesztelő</w:t>
                                 </w:r>
                               </w:p>
                             </w:txbxContent>
@@ -370,15 +507,17 @@
               </mc:Choice>
               <mc:Fallback>
                 <w:pict>
-                  <v:shape w14:anchorId="335464F0" id="_x0000_s1027" type="#_x0000_t202" style="position:absolute;margin-left:314.15pt;margin-top:576.6pt;width:210.35pt;height:40.2pt;z-index:-251653120;visibility:visible;mso-wrap-style:square;mso-width-percent:0;mso-height-percent:0;mso-wrap-distance-left:9pt;mso-wrap-distance-top:0;mso-wrap-distance-right:9pt;mso-wrap-distance-bottom:0;mso-position-horizontal:absolute;mso-position-horizontal-relative:page;mso-position-vertical:absolute;mso-position-vertical-relative:margin;mso-width-percent:0;mso-height-percent:0;mso-width-relative:margin;mso-height-relative:margin;v-text-anchor:bottom" o:gfxdata="UEsDBBQABgAIAAAAIQC2gziS/gAAAOEBAAATAAAAW0NvbnRlbnRfVHlwZXNdLnhtbJSRQU7DMBBF&#10;90jcwfIWJU67QAgl6YK0S0CoHGBkTxKLZGx5TGhvj5O2G0SRWNoz/78nu9wcxkFMGNg6quQqL6RA&#10;0s5Y6ir5vt9lD1JwBDIwOMJKHpHlpr69KfdHjyxSmriSfYz+USnWPY7AufNIadK6MEJMx9ApD/oD&#10;OlTrorhX2lFEilmcO2RdNtjC5xDF9pCuTyYBB5bi6bQ4syoJ3g9WQ0ymaiLzg5KdCXlKLjvcW893&#10;SUOqXwnz5DrgnHtJTxOsQfEKIT7DmDSUCaxw7Rqn8787ZsmRM9e2VmPeBN4uqYvTtW7jvijg9N/y&#10;JsXecLq0q+WD6m8AAAD//wMAUEsDBBQABgAIAAAAIQA4/SH/1gAAAJQBAAALAAAAX3JlbHMvLnJl&#10;bHOkkMFqwzAMhu+DvYPRfXGawxijTi+j0GvpHsDYimMaW0Yy2fr2M4PBMnrbUb/Q94l/f/hMi1qR&#10;JVI2sOt6UJgd+ZiDgffL8ekFlFSbvV0oo4EbChzGx4f9GRdb25HMsYhqlCwG5lrLq9biZkxWOiqY&#10;22YiTra2kYMu1l1tQD30/bPm3wwYN0x18gb45AdQl1tp5j/sFB2T0FQ7R0nTNEV3j6o9feQzro1i&#10;OWA14Fm+Q8a1a8+Bvu/d/dMb2JY5uiPbhG/ktn4cqGU/er3pcvwCAAD//wMAUEsDBBQABgAIAAAA&#10;IQAUszyWYgIAADQFAAAOAAAAZHJzL2Uyb0RvYy54bWysVN9v2jAQfp+0/8Hy+xpgwCZEqBhVp0mo&#10;rdpOfTaODdEcn3c2JOyv39lJoGJ76bQX5+L77td3d55fN5VhB4W+BJvz4dWAM2UlFKXd5vz78+2H&#10;z5z5IGwhDFiV86Py/Hrx/t28djM1gh2YQiEjJ9bPapfzXQhulmVe7lQl/BU4ZUmpASsR6Be3WYGi&#10;Ju+VyUaDwTSrAQuHIJX3dHvTKvki+ddayXCvtVeBmZxTbiGdmM5NPLPFXMy2KNyulF0a4h+yqERp&#10;KejJ1Y0Igu2x/MNVVUoEDzpcSagy0LqUKtVA1QwHF9U87YRTqRYix7sTTf7/uZV3hyf3gCw0X6Ch&#10;BkZCaudnni5jPY3GKn4pU0Z6ovB4ok01gUm6HE0/DcfjCWeSdJPhYDJOvGZna4c+fFVQsSjkHKkt&#10;iS1xWPtAEQnaQ2IwC7elMak1xrI659OPk0EyOGnIwtiIVanJnZtz5kkKR6MixthHpVlZpALiRRov&#10;tTLIDoIGQ0ipbEi1J7+EjihNSbzFsMOfs3qLcVtHHxlsOBlXpQVM1V+kXfzoU9Ytnoh8VXcUQ7Np&#10;qPBXjd1AcaR+I7Sr4J28Lakpa+HDg0CafWox7XO4p0MbIPKhkzjbAf76233E00iSlrOadinn/ude&#10;oOLMfLM0rHHxegF7YdMLdl+tgLowpJfCySSSAQbTixqheqE1X8YopBJWUqycb3pxFdqNpmdCquUy&#10;gWi9nAhr++RkdB2bEkfsuXkR6Lo5DDTBd9BvmZhdjGOLjZYWlvsAukyzGnltWez4ptVMI9w9I3H3&#10;X/8n1PmxW/wGAAD//wMAUEsDBBQABgAIAAAAIQAHd0jK4wAAAA4BAAAPAAAAZHJzL2Rvd25yZXYu&#10;eG1sTI9LT8MwEITvSPwHa5G4UScxjUqIUyEqhJA40PI4O/GSRI3tKHYe5dezPcFtR/NpdibfLqZj&#10;Ew6+dVZCvIqAoa2cbm0t4eP96WYDzAdlteqcRQkn9LAtLi9ylWk32z1Oh1AzCrE+UxKaEPqMc181&#10;aJRfuR4ted9uMCqQHGquBzVTuOl4EkUpN6q19KFRPT42WB0Po5Hw9lN+pq9f42neveymPR6fx3Us&#10;pLy+Wh7ugQVcwh8M5/pUHQrqVLrRas86CWmyEYSSEa9FAuyMRLd3tK+kKxEiBV7k/P+M4hcAAP//&#10;AwBQSwECLQAUAAYACAAAACEAtoM4kv4AAADhAQAAEwAAAAAAAAAAAAAAAAAAAAAAW0NvbnRlbnRf&#10;VHlwZXNdLnhtbFBLAQItABQABgAIAAAAIQA4/SH/1gAAAJQBAAALAAAAAAAAAAAAAAAAAC8BAABf&#10;cmVscy8ucmVsc1BLAQItABQABgAIAAAAIQAUszyWYgIAADQFAAAOAAAAAAAAAAAAAAAAAC4CAABk&#10;cnMvZTJvRG9jLnhtbFBLAQItABQABgAIAAAAIQAHd0jK4wAAAA4BAAAPAAAAAAAAAAAAAAAAALwE&#10;AABkcnMvZG93bnJldi54bWxQSwUGAAAAAAQABADzAAAAzAUAAAAA&#10;" filled="f" stroked="f" strokeweight=".5pt">
+                  <v:shape w14:anchorId="09561008" id="Szövegdoboz 142" o:spid="_x0000_s1027" type="#_x0000_t202" style="position:absolute;margin-left:401.85pt;margin-top:569.15pt;width:453.05pt;height:54.25pt;z-index:251659264;visibility:visible;mso-wrap-style:square;mso-width-percent:0;mso-height-percent:0;mso-wrap-distance-left:9pt;mso-wrap-distance-top:0;mso-wrap-distance-right:9pt;mso-wrap-distance-bottom:0;mso-position-horizontal:right;mso-position-horizontal-relative:margin;mso-position-vertical:absolute;mso-position-vertical-relative:margin;mso-width-percent:0;mso-height-percent:0;mso-width-relative:margin;mso-height-relative:margin;v-text-anchor:bottom" o:gfxdata="UEsDBBQABgAIAAAAIQC2gziS/gAAAOEBAAATAAAAW0NvbnRlbnRfVHlwZXNdLnhtbJSRQU7DMBBF&#10;90jcwfIWJU67QAgl6YK0S0CoHGBkTxKLZGx5TGhvj5O2G0SRWNoz/78nu9wcxkFMGNg6quQqL6RA&#10;0s5Y6ir5vt9lD1JwBDIwOMJKHpHlpr69KfdHjyxSmriSfYz+USnWPY7AufNIadK6MEJMx9ApD/oD&#10;OlTrorhX2lFEilmcO2RdNtjC5xDF9pCuTyYBB5bi6bQ4syoJ3g9WQ0ymaiLzg5KdCXlKLjvcW893&#10;SUOqXwnz5DrgnHtJTxOsQfEKIT7DmDSUCaxw7Rqn8787ZsmRM9e2VmPeBN4uqYvTtW7jvijg9N/y&#10;JsXecLq0q+WD6m8AAAD//wMAUEsDBBQABgAIAAAAIQA4/SH/1gAAAJQBAAALAAAAX3JlbHMvLnJl&#10;bHOkkMFqwzAMhu+DvYPRfXGawxijTi+j0GvpHsDYimMaW0Yy2fr2M4PBMnrbUb/Q94l/f/hMi1qR&#10;JVI2sOt6UJgd+ZiDgffL8ekFlFSbvV0oo4EbChzGx4f9GRdb25HMsYhqlCwG5lrLq9biZkxWOiqY&#10;22YiTra2kYMu1l1tQD30/bPm3wwYN0x18gb45AdQl1tp5j/sFB2T0FQ7R0nTNEV3j6o9feQzro1i&#10;OWA14Fm+Q8a1a8+Bvu/d/dMb2JY5uiPbhG/ktn4cqGU/er3pcvwCAAD//wMAUEsDBBQABgAIAAAA&#10;IQC5Hfx6YQIAADQFAAAOAAAAZHJzL2Uyb0RvYy54bWysVN9v2jAQfp+0/8Hy+whtB6WIUDEqpklV&#10;W62d+mwcG6I5Pu9sSNhf37OTQNXtpdNenIvvu+9+e3bdVIbtFfoSbM7PBkPOlJVQlHaT8x9Pq08T&#10;znwQthAGrMr5QXl+Pf/4YVa7qTqHLZhCISMS66e1y/k2BDfNMi+3qhJ+AE5ZUmrASgT6xU1WoKiJ&#10;vTLZ+XA4zmrAwiFI5T3d3rRKPk/8WisZ7rX2KjCTc4otpBPTuY5nNp+J6QaF25ayC0P8QxSVKC05&#10;PVLdiCDYDss/qKpSInjQYSChykDrUqqUA2VzNnyTzeNWOJVyoeJ4dyyT/3+08m7/6B6QheYLNNTA&#10;WJDa+amny5hPo7GKX4qUkZ5KeDiWTTWBSbocXY4uRlefOZOkG08ml+OrSJOdrB368FVBxaKQc6S2&#10;pGqJ/a0PLbSHRGcWVqUxqTXGsppIL0bDZHDUELmxEatSkzuaU+RJCgejIsbY70qzskgJxIs0Xmpp&#10;kO0FDYaQUtmQck+8hI4oTUG8x7DDn6J6j3GbR+8ZbDgaV6UFTNm/Cbv42YesWzzV/FXeUQzNuqHE&#10;XzV2DcWB+o3QroJ3clVSU26FDw8CafapxbTP4Z4ObYCKD53E2Rbw99/uI55GkrSc1bRLOfe/dgIV&#10;Z+abpWGNi9cL2AvrXrC7agnUhTN6KZxMIhlgML2oEapnWvNF9EIqYSX5yvm6F5eh3Wh6JqRaLBKI&#10;1suJcGsfnYzUsSlxxJ6aZ4Gum8NAE3wH/ZaJ6ZtxbLHR0sJiF0CXaVZjXdsqdvWm1UzT3j0jcfdf&#10;/yfU6bGbvwAAAP//AwBQSwMEFAAGAAgAAAAhAEz3dvfgAAAACgEAAA8AAABkcnMvZG93bnJldi54&#10;bWxMj09Pg0AQxe8mfofNmHizC0UJRZbG2Bhj4sFW7XmBEUjZWcIuf+qndzzpcd57efN72XYxnZhw&#10;cK0lBeEqAIFU2qqlWsHH+9NNAsJ5TZXuLKGCMzrY5pcXmU4rO9Mep4OvBZeQS7WCxvs+ldKVDRrt&#10;VrZHYu/LDkZ7PodaVoOeudx0ch0EsTS6Jf7Q6B4fGyxPh9EoePsuPuPX43iedy+7aY+n5/EujJS6&#10;vloe7kF4XPxfGH7xGR1yZirsSJUTnQIe4lkNoyQCwf4miEMQBUvr2zgBmWfy/4T8BwAA//8DAFBL&#10;AQItABQABgAIAAAAIQC2gziS/gAAAOEBAAATAAAAAAAAAAAAAAAAAAAAAABbQ29udGVudF9UeXBl&#10;c10ueG1sUEsBAi0AFAAGAAgAAAAhADj9If/WAAAAlAEAAAsAAAAAAAAAAAAAAAAALwEAAF9yZWxz&#10;Ly5yZWxzUEsBAi0AFAAGAAgAAAAhALkd/HphAgAANAUAAA4AAAAAAAAAAAAAAAAALgIAAGRycy9l&#10;Mm9Eb2MueG1sUEsBAi0AFAAGAAgAAAAhAEz3dvfgAAAACgEAAA8AAAAAAAAAAAAAAAAAuwQAAGRy&#10;cy9kb3ducmV2LnhtbFBLBQYAAAAABAAEAPMAAADIBQAAAAA=&#10;" filled="f" stroked="f" strokeweight=".5pt">
                     <v:textbox inset="0,0,0,0">
                       <w:txbxContent>
                         <w:p>
                           <w:pPr>
                             <w:pStyle w:val="Nincstrkz"/>
+                            <w:tabs>
+                              <w:tab w:val="left" w:pos="3119"/>
+                            </w:tabs>
                             <w:spacing w:after="40"/>
-                            <w:ind w:right="-55"/>
-                            <w:jc w:val="center"/>
+                            <w:ind w:left="567" w:right="-184"/>
                             <w:rPr>
                               <w:rFonts w:ascii="Times New Roman" w:hAnsi="Times New Roman" w:cs="Times New Roman"/>
                               <w:sz w:val="24"/>
@@ -391,7 +530,7 @@
                               <w:sz w:val="24"/>
                               <w:szCs w:val="24"/>
                             </w:rPr>
-                            <w:t>Szakképesítés:</w:t>
+                            <w:t>Szabó Zoltán</w:t>
                           </w:r>
                           <w:r>
                             <w:rPr>
@@ -399,140 +538,49 @@
                               <w:sz w:val="24"/>
                               <w:szCs w:val="24"/>
                             </w:rPr>
-                            <w:br/>
-                            <w:t>Szoftverfejlesztő és -tesztelő</w:t>
+                            <w:tab/>
+                          </w:r>
+                          <w:r>
+                            <w:rPr>
+                              <w:rFonts w:ascii="Times New Roman" w:hAnsi="Times New Roman" w:cs="Times New Roman"/>
+                              <w:sz w:val="24"/>
+                              <w:szCs w:val="24"/>
+                            </w:rPr>
+                            <w:t>Osztály:13.C</w:t>
+                          </w:r>
+                          <w:r>
+                            <w:rPr>
+                              <w:rFonts w:ascii="Times New Roman" w:hAnsi="Times New Roman" w:cs="Times New Roman"/>
+                              <w:sz w:val="24"/>
+                              <w:szCs w:val="24"/>
+                            </w:rPr>
+                            <w:tab/>
+                          </w:r>
+                          <w:r>
+                            <w:rPr>
+                              <w:rFonts w:ascii="Times New Roman" w:hAnsi="Times New Roman" w:cs="Times New Roman"/>
+                              <w:sz w:val="24"/>
+                              <w:szCs w:val="24"/>
+                            </w:rPr>
+                            <w:t>Oktatási azonosító:</w:t>
+                          </w:r>
+                          <w:r>
+                            <w:rPr>
+                              <w:rFonts w:ascii="Times New Roman" w:hAnsi="Times New Roman" w:cs="Times New Roman"/>
+                              <w:sz w:val="24"/>
+                              <w:szCs w:val="24"/>
+                            </w:rPr>
+                            <w:t xml:space="preserve"> 72595527403</w:t>
                           </w:r>
                         </w:p>
-                      </w:txbxContent>
-                    </v:textbox>
-                    <w10:wrap type="tight" anchorx="page" anchory="margin"/>
-                  </v:shape>
-                </w:pict>
-              </mc:Fallback>
-            </mc:AlternateContent>
-          </w:r>
-          <w:r>
-            <w:rPr>
-              <w:rFonts w:ascii="Times New Roman" w:hAnsi="Times New Roman" w:cs="Times New Roman"/>
-              <w:noProof/>
-              <w:color w:val="156082" w:themeColor="accent1"/>
-            </w:rPr>
-            <mc:AlternateContent>
-              <mc:Choice Requires="wps">
-                <w:drawing>
-                  <wp:anchor distT="0" distB="0" distL="114300" distR="114300" simplePos="0" relativeHeight="251659264" behindDoc="0" locked="0" layoutInCell="1" allowOverlap="1" wp14:anchorId="09561008" wp14:editId="4032C25F">
-                    <wp:simplePos x="0" y="0"/>
-                    <wp:positionH relativeFrom="margin">
-                      <wp:align>left</wp:align>
-                    </wp:positionH>
-                    <wp:positionV relativeFrom="margin">
-                      <wp:posOffset>7229153</wp:posOffset>
-                    </wp:positionV>
-                    <wp:extent cx="2986644" cy="688769"/>
-                    <wp:effectExtent l="0" t="0" r="4445" b="0"/>
-                    <wp:wrapNone/>
-                    <wp:docPr id="142" name="Szövegdoboz 142"/>
-                    <wp:cNvGraphicFramePr/>
-                    <a:graphic xmlns:a="http://schemas.openxmlformats.org/drawingml/2006/main">
-                      <a:graphicData uri="http://schemas.microsoft.com/office/word/2010/wordprocessingShape">
-                        <wps:wsp>
-                          <wps:cNvSpPr txBox="1"/>
-                          <wps:spPr>
-                            <a:xfrm>
-                              <a:off x="0" y="0"/>
-                              <a:ext cx="2986644" cy="688769"/>
-                            </a:xfrm>
-                            <a:prstGeom prst="rect">
-                              <a:avLst/>
-                            </a:prstGeom>
-                            <a:noFill/>
-                            <a:ln w="6350">
-                              <a:noFill/>
-                            </a:ln>
-                            <a:effectLst/>
-                          </wps:spPr>
-                          <wps:style>
-                            <a:lnRef idx="0">
-                              <a:schemeClr val="accent1"/>
-                            </a:lnRef>
-                            <a:fillRef idx="0">
-                              <a:schemeClr val="accent1"/>
-                            </a:fillRef>
-                            <a:effectRef idx="0">
-                              <a:schemeClr val="accent1"/>
-                            </a:effectRef>
-                            <a:fontRef idx="minor">
-                              <a:schemeClr val="dk1"/>
-                            </a:fontRef>
-                          </wps:style>
-                          <wps:txbx>
-                            <w:txbxContent>
-                              <w:p>
-                                <w:pPr>
-                                  <w:pStyle w:val="Nincstrkz"/>
-                                  <w:spacing w:after="40"/>
-                                  <w:rPr>
-                                    <w:rFonts w:ascii="Times New Roman" w:hAnsi="Times New Roman" w:cs="Times New Roman"/>
-                                    <w:sz w:val="24"/>
-                                    <w:szCs w:val="24"/>
-                                  </w:rPr>
-                                </w:pPr>
-                                <w:r>
-                                  <w:rPr>
-                                    <w:rFonts w:ascii="Times New Roman" w:hAnsi="Times New Roman" w:cs="Times New Roman"/>
-                                    <w:sz w:val="24"/>
-                                    <w:szCs w:val="24"/>
-                                  </w:rPr>
-                                  <w:t>Készítette:</w:t>
-                                </w:r>
-                                <w:r>
-                                  <w:rPr>
-                                    <w:rFonts w:ascii="Times New Roman" w:hAnsi="Times New Roman" w:cs="Times New Roman"/>
-                                    <w:sz w:val="24"/>
-                                    <w:szCs w:val="24"/>
-                                  </w:rPr>
-                                  <w:br/>
-                                  <w:t xml:space="preserve">Szabó Zoltán </w:t>
-                                </w:r>
-                                <w:r>
-                                  <w:rPr>
-                                    <w:rFonts w:ascii="Times New Roman" w:hAnsi="Times New Roman" w:cs="Times New Roman"/>
-                                    <w:sz w:val="24"/>
-                                    <w:szCs w:val="24"/>
-                                  </w:rPr>
-                                  <w:br/>
-                                  <w:t>Szabó Bence Dániel</w:t>
-                                </w:r>
-                              </w:p>
-                            </w:txbxContent>
-                          </wps:txbx>
-                          <wps:bodyPr rot="0" spcFirstLastPara="0" vertOverflow="overflow" horzOverflow="overflow" vert="horz" wrap="square" lIns="0" tIns="0" rIns="0" bIns="0" numCol="1" spcCol="0" rtlCol="0" fromWordArt="0" anchor="b" anchorCtr="0" forceAA="0" compatLnSpc="1">
-                            <a:prstTxWarp prst="textNoShape">
-                              <a:avLst/>
-                            </a:prstTxWarp>
-                            <a:noAutofit/>
-                          </wps:bodyPr>
-                        </wps:wsp>
-                      </a:graphicData>
-                    </a:graphic>
-                    <wp14:sizeRelH relativeFrom="margin">
-                      <wp14:pctWidth>0</wp14:pctWidth>
-                    </wp14:sizeRelH>
-                    <wp14:sizeRelV relativeFrom="margin">
-                      <wp14:pctHeight>0</wp14:pctHeight>
-                    </wp14:sizeRelV>
-                  </wp:anchor>
-                </w:drawing>
-              </mc:Choice>
-              <mc:Fallback>
-                <w:pict>
-                  <v:shape w14:anchorId="09561008" id="Szövegdoboz 142" o:spid="_x0000_s1028" type="#_x0000_t202" style="position:absolute;margin-left:0;margin-top:569.2pt;width:235.15pt;height:54.25pt;z-index:251659264;visibility:visible;mso-wrap-style:square;mso-width-percent:0;mso-height-percent:0;mso-wrap-distance-left:9pt;mso-wrap-distance-top:0;mso-wrap-distance-right:9pt;mso-wrap-distance-bottom:0;mso-position-horizontal:left;mso-position-horizontal-relative:margin;mso-position-vertical:absolute;mso-position-vertical-relative:margin;mso-width-percent:0;mso-height-percent:0;mso-width-relative:margin;mso-height-relative:margin;v-text-anchor:bottom" o:gfxdata="UEsDBBQABgAIAAAAIQC2gziS/gAAAOEBAAATAAAAW0NvbnRlbnRfVHlwZXNdLnhtbJSRQU7DMBBF&#10;90jcwfIWJU67QAgl6YK0S0CoHGBkTxKLZGx5TGhvj5O2G0SRWNoz/78nu9wcxkFMGNg6quQqL6RA&#10;0s5Y6ir5vt9lD1JwBDIwOMJKHpHlpr69KfdHjyxSmriSfYz+USnWPY7AufNIadK6MEJMx9ApD/oD&#10;OlTrorhX2lFEilmcO2RdNtjC5xDF9pCuTyYBB5bi6bQ4syoJ3g9WQ0ymaiLzg5KdCXlKLjvcW893&#10;SUOqXwnz5DrgnHtJTxOsQfEKIT7DmDSUCaxw7Rqn8787ZsmRM9e2VmPeBN4uqYvTtW7jvijg9N/y&#10;JsXecLq0q+WD6m8AAAD//wMAUEsDBBQABgAIAAAAIQA4/SH/1gAAAJQBAAALAAAAX3JlbHMvLnJl&#10;bHOkkMFqwzAMhu+DvYPRfXGawxijTi+j0GvpHsDYimMaW0Yy2fr2M4PBMnrbUb/Q94l/f/hMi1qR&#10;JVI2sOt6UJgd+ZiDgffL8ekFlFSbvV0oo4EbChzGx4f9GRdb25HMsYhqlCwG5lrLq9biZkxWOiqY&#10;22YiTra2kYMu1l1tQD30/bPm3wwYN0x18gb45AdQl1tp5j/sFB2T0FQ7R0nTNEV3j6o9feQzro1i&#10;OWA14Fm+Q8a1a8+Bvu/d/dMb2JY5uiPbhG/ktn4cqGU/er3pcvwCAAD//wMAUEsDBBQABgAIAAAA&#10;IQBqexrmYgIAADQFAAAOAAAAZHJzL2Uyb0RvYy54bWysVN9v0zAQfkfif7D8TtOVUbpo6VQ2DSFV&#10;20SH9uw6dhvh+MzZbVL++p2dpJ0GL0O8OBffd9/99uVVWxu2V+grsAU/G405U1ZCWdlNwX883n6Y&#10;ceaDsKUwYFXBD8rzq/n7d5eNy9UEtmBKhYxIrM8bV/BtCC7PMi+3qhZ+BE5ZUmrAWgT6xU1WomiI&#10;vTbZZDyeZg1g6RCk8p5ubzolnyd+rZUM91p7FZgpOMUW0onpXMczm1+KfIPCbSvZhyH+IYpaVJac&#10;HqluRBBsh9UfVHUlETzoMJJQZ6B1JVXKgbI5G7/KZrUVTqVcqDjeHcvk/x+tvNuv3AOy0H6BlhoY&#10;C9I4n3u6jPm0Guv4pUgZ6amEh2PZVBuYpMvJxWw6PT/nTJJuOpt9nl5Emuxk7dCHrwpqFoWCI7Ul&#10;VUvslz500AESnVm4rYxJrTGWNUT68dM4GRw1RG5sxKrU5J7mFHmSwsGoiDH2u9KsKlMC8SKNl7o2&#10;yPaCBkNIqWxIuSdeQkeUpiDeYtjjT1G9xbjLY/AMNhyN68oCpuxfhV3+HELWHZ5q/iLvKIZ23VLi&#10;1KOhsWsoD9RvhG4VvJO3FTVlKXx4EEizTy2mfQ73dGgDVHzoJc62gL//dh/xNJKk5ayhXSq4/7UT&#10;qDgz3ywNa1y8QcBBWA+C3dXXQF04o5fCySSSAQYziBqhfqI1X0QvpBJWkq+CrwfxOnQbTc+EVItF&#10;AtF6ORGWduVkpI5NiSP22D4JdP0cBprgOxi2TOSvxrHDRksLi10AXaVZjXXtqtjXm1YzTXv/jMTd&#10;f/mfUKfHbv4MAAD//wMAUEsDBBQABgAIAAAAIQCjw3Iy4QAAAAoBAAAPAAAAZHJzL2Rvd25yZXYu&#10;eG1sTI9LT4RAEITvJv6HSZt4cwcWxBUZNsaNMSYe3PVxHqAFskwPYYbH+uttT3rsqkr1V9l2MZ2Y&#10;cHCtJQXhKgCBVNqqpVrB+9vj1QaE85oq3VlCBSd0sM3PzzKdVnamPU4HXwsuIZdqBY33fSqlKxs0&#10;2q1sj8Telx2M9nwOtawGPXO56eQ6CBJpdEv8odE9PjRYHg+jUfD6XXwkL5/jad4976Y9Hp/G6zBS&#10;6vJiub8D4XHxf2H4xWd0yJmpsCNVTnQKeIhnNYw2MQj245sgAlGwtI6TW5B5Jv9PyH8AAAD//wMA&#10;UEsBAi0AFAAGAAgAAAAhALaDOJL+AAAA4QEAABMAAAAAAAAAAAAAAAAAAAAAAFtDb250ZW50X1R5&#10;cGVzXS54bWxQSwECLQAUAAYACAAAACEAOP0h/9YAAACUAQAACwAAAAAAAAAAAAAAAAAvAQAAX3Jl&#10;bHMvLnJlbHNQSwECLQAUAAYACAAAACEAansa5mICAAA0BQAADgAAAAAAAAAAAAAAAAAuAgAAZHJz&#10;L2Uyb0RvYy54bWxQSwECLQAUAAYACAAAACEAo8NyMuEAAAAKAQAADwAAAAAAAAAAAAAAAAC8BAAA&#10;ZHJzL2Rvd25yZXYueG1sUEsFBgAAAAAEAAQA8wAAAMoFAAAAAA==&#10;" filled="f" stroked="f" strokeweight=".5pt">
-                    <v:textbox inset="0,0,0,0">
-                      <w:txbxContent>
                         <w:p>
                           <w:pPr>
                             <w:pStyle w:val="Nincstrkz"/>
+                            <w:tabs>
+                              <w:tab w:val="left" w:pos="3119"/>
+                            </w:tabs>
                             <w:spacing w:after="40"/>
+                            <w:ind w:left="567" w:right="-184"/>
                             <w:rPr>
                               <w:rFonts w:ascii="Times New Roman" w:hAnsi="Times New Roman" w:cs="Times New Roman"/>
                               <w:sz w:val="24"/>
@@ -545,7 +593,47 @@
                               <w:sz w:val="24"/>
                               <w:szCs w:val="24"/>
                             </w:rPr>
-                            <w:t>Készítette:</w:t>
+                            <w:t>Szabó Bence Dániel</w:t>
+                          </w:r>
+                          <w:r>
+                            <w:rPr>
+                              <w:rFonts w:ascii="Times New Roman" w:hAnsi="Times New Roman" w:cs="Times New Roman"/>
+                              <w:sz w:val="24"/>
+                              <w:szCs w:val="24"/>
+                            </w:rPr>
+                            <w:tab/>
+                          </w:r>
+                          <w:r>
+                            <w:rPr>
+                              <w:rFonts w:ascii="Times New Roman" w:hAnsi="Times New Roman" w:cs="Times New Roman"/>
+                              <w:sz w:val="24"/>
+                              <w:szCs w:val="24"/>
+                            </w:rPr>
+                            <w:t xml:space="preserve">Osztály 13.C </w:t>
+                          </w:r>
+                          <w:r>
+                            <w:rPr>
+                              <w:rFonts w:ascii="Times New Roman" w:hAnsi="Times New Roman" w:cs="Times New Roman"/>
+                              <w:sz w:val="24"/>
+                              <w:szCs w:val="24"/>
+                            </w:rPr>
+                            <w:tab/>
+                          </w:r>
+                          <w:r>
+                            <w:rPr>
+                              <w:rFonts w:ascii="Times New Roman" w:hAnsi="Times New Roman" w:cs="Times New Roman"/>
+                              <w:sz w:val="24"/>
+                              <w:szCs w:val="24"/>
+                            </w:rPr>
+                            <w:t xml:space="preserve">Oktatási azonosító: </w:t>
+                          </w:r>
+                          <w:r>
+                            <w:rPr>
+                              <w:rFonts w:ascii="Times New Roman" w:hAnsi="Times New Roman" w:cs="Times New Roman"/>
+                              <w:sz w:val="24"/>
+                              <w:szCs w:val="24"/>
+                            </w:rPr>
+                            <w:t>72595526863</w:t>
                           </w:r>
                           <w:r>
                             <w:rPr>
@@ -554,16 +642,6 @@
                               <w:szCs w:val="24"/>
                             </w:rPr>
                             <w:br/>
-                            <w:t xml:space="preserve">Szabó Zoltán </w:t>
-                          </w:r>
-                          <w:r>
-                            <w:rPr>
-                              <w:rFonts w:ascii="Times New Roman" w:hAnsi="Times New Roman" w:cs="Times New Roman"/>
-                              <w:sz w:val="24"/>
-                              <w:szCs w:val="24"/>
-                            </w:rPr>
-                            <w:br/>
-                            <w:t>Szabó Bence Dániel</w:t>
                           </w:r>
                         </w:p>
                       </w:txbxContent>
@@ -579,6 +657,8 @@
               <w:rFonts w:ascii="Times New Roman" w:hAnsi="Times New Roman" w:cs="Times New Roman"/>
               <w:noProof/>
               <w:color w:val="156082" w:themeColor="accent1"/>
+              <w:sz w:val="24"/>
+              <w:szCs w:val="24"/>
             </w:rPr>
             <mc:AlternateContent>
               <mc:Choice Requires="wps">
@@ -637,31 +717,31 @@
                                   <w:jc w:val="center"/>
                                   <w:rPr>
                                     <w:rFonts w:ascii="Times New Roman" w:hAnsi="Times New Roman" w:cs="Times New Roman"/>
-                                    <w:sz w:val="24"/>
-                                    <w:szCs w:val="24"/>
+                                    <w:sz w:val="28"/>
+                                    <w:szCs w:val="28"/>
                                   </w:rPr>
                                 </w:pPr>
                                 <w:r>
                                   <w:rPr>
                                     <w:rFonts w:ascii="Times New Roman" w:hAnsi="Times New Roman" w:cs="Times New Roman"/>
-                                    <w:sz w:val="24"/>
-                                    <w:szCs w:val="24"/>
+                                    <w:sz w:val="28"/>
+                                    <w:szCs w:val="28"/>
                                   </w:rPr>
                                   <w:t xml:space="preserve">Békéscsaba, </w:t>
                                 </w:r>
                                 <w:r>
                                   <w:rPr>
                                     <w:rFonts w:ascii="Times New Roman" w:hAnsi="Times New Roman" w:cs="Times New Roman"/>
-                                    <w:sz w:val="24"/>
-                                    <w:szCs w:val="24"/>
+                                    <w:sz w:val="28"/>
+                                    <w:szCs w:val="28"/>
                                   </w:rPr>
                                   <w:t>2024/</w:t>
                                 </w:r>
                                 <w:r>
                                   <w:rPr>
                                     <w:rFonts w:ascii="Times New Roman" w:hAnsi="Times New Roman" w:cs="Times New Roman"/>
-                                    <w:sz w:val="24"/>
-                                    <w:szCs w:val="24"/>
+                                    <w:sz w:val="28"/>
+                                    <w:szCs w:val="28"/>
                                   </w:rPr>
                                   <w:t>2025</w:t>
                                 </w:r>
@@ -688,7 +768,7 @@
               </mc:Choice>
               <mc:Fallback>
                 <w:pict>
-                  <v:shape w14:anchorId="7C55354C" id="Szövegdoboz 3" o:spid="_x0000_s1029" type="#_x0000_t202" style="position:absolute;margin-left:0;margin-top:0;width:249.65pt;height:54.25pt;z-index:251665408;visibility:visible;mso-wrap-style:square;mso-width-percent:0;mso-height-percent:0;mso-wrap-distance-left:9pt;mso-wrap-distance-top:0;mso-wrap-distance-right:9pt;mso-wrap-distance-bottom:0;mso-position-horizontal:center;mso-position-horizontal-relative:margin;mso-position-vertical:bottom;mso-position-vertical-relative:margin;mso-width-percent:0;mso-height-percent:0;mso-width-relative:margin;mso-height-relative:margin;v-text-anchor:bottom" o:gfxdata="UEsDBBQABgAIAAAAIQC2gziS/gAAAOEBAAATAAAAW0NvbnRlbnRfVHlwZXNdLnhtbJSRQU7DMBBF&#10;90jcwfIWJU67QAgl6YK0S0CoHGBkTxKLZGx5TGhvj5O2G0SRWNoz/78nu9wcxkFMGNg6quQqL6RA&#10;0s5Y6ir5vt9lD1JwBDIwOMJKHpHlpr69KfdHjyxSmriSfYz+USnWPY7AufNIadK6MEJMx9ApD/oD&#10;OlTrorhX2lFEilmcO2RdNtjC5xDF9pCuTyYBB5bi6bQ4syoJ3g9WQ0ymaiLzg5KdCXlKLjvcW893&#10;SUOqXwnz5DrgnHtJTxOsQfEKIT7DmDSUCaxw7Rqn8787ZsmRM9e2VmPeBN4uqYvTtW7jvijg9N/y&#10;JsXecLq0q+WD6m8AAAD//wMAUEsDBBQABgAIAAAAIQA4/SH/1gAAAJQBAAALAAAAX3JlbHMvLnJl&#10;bHOkkMFqwzAMhu+DvYPRfXGawxijTi+j0GvpHsDYimMaW0Yy2fr2M4PBMnrbUb/Q94l/f/hMi1qR&#10;JVI2sOt6UJgd+ZiDgffL8ekFlFSbvV0oo4EbChzGx4f9GRdb25HMsYhqlCwG5lrLq9biZkxWOiqY&#10;22YiTra2kYMu1l1tQD30/bPm3wwYN0x18gb45AdQl1tp5j/sFB2T0FQ7R0nTNEV3j6o9feQzro1i&#10;OWA14Fm+Q8a1a8+Bvu/d/dMb2JY5uiPbhG/ktn4cqGU/er3pcvwCAAD//wMAUEsDBBQABgAIAAAA&#10;IQDemrwgYgIAADQFAAAOAAAAZHJzL2Uyb0RvYy54bWysVN9v2jAQfp+0/8Hy+xpoBe0QoWJUnSah&#10;tiqd+mwcG6I5Pu9sSNhfv7OTQMX20mkvzsX33Xe/Pb1tKsP2Cn0JNufDiwFnykooSrvJ+feX+083&#10;nPkgbCEMWJXzg/L8dvbxw7R2E3UJWzCFQkYk1k9ql/NtCG6SZV5uVSX8BThlSakBKxHoFzdZgaIm&#10;9spkl4PBOKsBC4cglfd0e9cq+Szxa61keNTaq8BMzim2kE5M5zqe2WwqJhsUblvKLgzxD1FUorTk&#10;9Eh1J4JgOyz/oKpKieBBhwsJVQZal1KlHCib4eAsm9VWOJVyoeJ4dyyT/3+08mG/ck/IQvMFGmpg&#10;LEjt/MTTZcyn0VjFL0XKSE8lPBzLpprAJF1eDa8Ho9GIM0m68c3N9fhzpMlO1g59+KqgYlHIOVJb&#10;UrXEfulDC+0h0ZmF+9KY1BpjWU2kV6NBMjhqiNzYiFWpyR3NKfIkhYNREWPss9KsLFIC8SKNl1oY&#10;ZHtBgyGkVDak3BMvoSNKUxDvMezwp6jeY9zm0XsGG47GVWkBU/ZnYRc/+pB1i6eav8k7iqFZN5Q4&#10;9ahv7BqKA/UboV0F7+R9SU1ZCh+eBNLsU4tpn8MjHdoAFR86ibMt4K+/3Uc8jSRpOatpl3Luf+4E&#10;Ks7MN0vDGhevF7AX1r1gd9UCqAtDeimcTCIZYDC9qBGqV1rzefRCKmEl+cr5uhcXod1oeiakms8T&#10;iNbLibC0KycjdWxKHLGX5lWg6+Yw0AQ/QL9lYnI2ji02WlqY7wLoMs1qrGtbxa7etJpp2rtnJO7+&#10;2/+EOj12s98AAAD//wMAUEsDBBQABgAIAAAAIQC4oC533gAAAAUBAAAPAAAAZHJzL2Rvd25yZXYu&#10;eG1sTI9LT8MwEITvlfgP1iJxa522tGpDnKqiQgiJAy2PsxMvSdR4HcXOo/x6Fi5wGWk1o5lvk91o&#10;a9Fj6ytHCuazCARS7kxFhYK314fpBoQPmoyuHaGCC3rYpVeTRMfGDXTE/hQKwSXkY62gDKGJpfR5&#10;iVb7mWuQ2Pt0rdWBz7aQptUDl9taLqJoLa2uiBdK3eB9ifn51FkFL1/Z+/r5o7sMh6dDf8TzY7ea&#10;L5W6uR73dyACjuEvDD/4jA4pM2WuI+NFrYAfCb/K3u12uwSRcSjarECmifxPn34DAAD//wMAUEsB&#10;Ai0AFAAGAAgAAAAhALaDOJL+AAAA4QEAABMAAAAAAAAAAAAAAAAAAAAAAFtDb250ZW50X1R5cGVz&#10;XS54bWxQSwECLQAUAAYACAAAACEAOP0h/9YAAACUAQAACwAAAAAAAAAAAAAAAAAvAQAAX3JlbHMv&#10;LnJlbHNQSwECLQAUAAYACAAAACEA3pq8IGICAAA0BQAADgAAAAAAAAAAAAAAAAAuAgAAZHJzL2Uy&#10;b0RvYy54bWxQSwECLQAUAAYACAAAACEAuKAud94AAAAFAQAADwAAAAAAAAAAAAAAAAC8BAAAZHJz&#10;L2Rvd25yZXYueG1sUEsFBgAAAAAEAAQA8wAAAMcFAAAAAA==&#10;" filled="f" stroked="f" strokeweight=".5pt">
+                  <v:shape w14:anchorId="7C55354C" id="Szövegdoboz 3" o:spid="_x0000_s1028" type="#_x0000_t202" style="position:absolute;margin-left:0;margin-top:0;width:249.65pt;height:54.25pt;z-index:251665408;visibility:visible;mso-wrap-style:square;mso-width-percent:0;mso-height-percent:0;mso-wrap-distance-left:9pt;mso-wrap-distance-top:0;mso-wrap-distance-right:9pt;mso-wrap-distance-bottom:0;mso-position-horizontal:center;mso-position-horizontal-relative:margin;mso-position-vertical:bottom;mso-position-vertical-relative:margin;mso-width-percent:0;mso-height-percent:0;mso-width-relative:margin;mso-height-relative:margin;v-text-anchor:bottom" o:gfxdata="UEsDBBQABgAIAAAAIQC2gziS/gAAAOEBAAATAAAAW0NvbnRlbnRfVHlwZXNdLnhtbJSRQU7DMBBF&#10;90jcwfIWJU67QAgl6YK0S0CoHGBkTxKLZGx5TGhvj5O2G0SRWNoz/78nu9wcxkFMGNg6quQqL6RA&#10;0s5Y6ir5vt9lD1JwBDIwOMJKHpHlpr69KfdHjyxSmriSfYz+USnWPY7AufNIadK6MEJMx9ApD/oD&#10;OlTrorhX2lFEilmcO2RdNtjC5xDF9pCuTyYBB5bi6bQ4syoJ3g9WQ0ymaiLzg5KdCXlKLjvcW893&#10;SUOqXwnz5DrgnHtJTxOsQfEKIT7DmDSUCaxw7Rqn8787ZsmRM9e2VmPeBN4uqYvTtW7jvijg9N/y&#10;JsXecLq0q+WD6m8AAAD//wMAUEsDBBQABgAIAAAAIQA4/SH/1gAAAJQBAAALAAAAX3JlbHMvLnJl&#10;bHOkkMFqwzAMhu+DvYPRfXGawxijTi+j0GvpHsDYimMaW0Yy2fr2M4PBMnrbUb/Q94l/f/hMi1qR&#10;JVI2sOt6UJgd+ZiDgffL8ekFlFSbvV0oo4EbChzGx4f9GRdb25HMsYhqlCwG5lrLq9biZkxWOiqY&#10;22YiTra2kYMu1l1tQD30/bPm3wwYN0x18gb45AdQl1tp5j/sFB2T0FQ7R0nTNEV3j6o9feQzro1i&#10;OWA14Fm+Q8a1a8+Bvu/d/dMb2JY5uiPbhG/ktn4cqGU/er3pcvwCAAD//wMAUEsDBBQABgAIAAAA&#10;IQBfPZgFYgIAADQFAAAOAAAAZHJzL2Uyb0RvYy54bWysVN9v2jAQfp+0/8Hy+whQQRlqqFirTpNQ&#10;W7Wd+mwcG6I5Pu9sSNhfv7OTQMX20mkvzsX33Xe/fXXdVIbtFfoSbM5HgyFnykooSrvJ+feXu08z&#10;znwQthAGrMr5QXl+vfj44ap2czWGLZhCISMS6+e1y/k2BDfPMi+3qhJ+AE5ZUmrASgT6xU1WoKiJ&#10;vTLZeDicZjVg4RCk8p5ub1slXyR+rZUMD1p7FZjJOcUW0onpXMczW1yJ+QaF25ayC0P8QxSVKC05&#10;PVLdiiDYDss/qKpSInjQYSChykDrUqqUA2UzGp5l87wVTqVcqDjeHcvk/x+tvN8/u0dkofkCDTUw&#10;FqR2fu7pMubTaKzilyJlpKcSHo5lU01gki4vRpfDyWTCmSTddDa7nH6ONNnJ2qEPXxVULAo5R2pL&#10;qpbYr3xooT0kOrNwVxqTWmMsq4n0YjJMBkcNkRsbsSo1uaM5RZ6kcDAqYox9UpqVRUogXqTxUjcG&#10;2V7QYAgplQ0p98RL6IjSFMR7DDv8Kar3GLd59J7BhqNxVVrAlP1Z2MWPPmTd4qnmb/KOYmjWDSWe&#10;83Hf2DUUB+o3QrsK3sm7kpqyEj48CqTZpxbTPocHOrQBKj50EmdbwF9/u494GknSclbTLuXc/9wJ&#10;VJyZb5aGNS5eL2AvrHvB7qoboC6M6KVwMolkgMH0okaoXmnNl9ELqYSV5Cvn6168Ce1G0zMh1XKZ&#10;QLReToSVfXYyUsemxBF7aV4Fum4OA03wPfRbJuZn49hio6WF5S6ALtOsxrq2VezqTauZpr17RuLu&#10;v/1PqNNjt/gNAAD//wMAUEsDBBQABgAIAAAAIQC4oC533gAAAAUBAAAPAAAAZHJzL2Rvd25yZXYu&#10;eG1sTI9LT8MwEITvlfgP1iJxa522tGpDnKqiQgiJAy2PsxMvSdR4HcXOo/x6Fi5wGWk1o5lvk91o&#10;a9Fj6ytHCuazCARS7kxFhYK314fpBoQPmoyuHaGCC3rYpVeTRMfGDXTE/hQKwSXkY62gDKGJpfR5&#10;iVb7mWuQ2Pt0rdWBz7aQptUDl9taLqJoLa2uiBdK3eB9ifn51FkFL1/Z+/r5o7sMh6dDf8TzY7ea&#10;L5W6uR73dyACjuEvDD/4jA4pM2WuI+NFrYAfCb/K3u12uwSRcSjarECmifxPn34DAAD//wMAUEsB&#10;Ai0AFAAGAAgAAAAhALaDOJL+AAAA4QEAABMAAAAAAAAAAAAAAAAAAAAAAFtDb250ZW50X1R5cGVz&#10;XS54bWxQSwECLQAUAAYACAAAACEAOP0h/9YAAACUAQAACwAAAAAAAAAAAAAAAAAvAQAAX3JlbHMv&#10;LnJlbHNQSwECLQAUAAYACAAAACEAXz2YBWICAAA0BQAADgAAAAAAAAAAAAAAAAAuAgAAZHJzL2Uy&#10;b0RvYy54bWxQSwECLQAUAAYACAAAACEAuKAud94AAAAFAQAADwAAAAAAAAAAAAAAAAC8BAAAZHJz&#10;L2Rvd25yZXYueG1sUEsFBgAAAAAEAAQA8wAAAMcFAAAAAA==&#10;" filled="f" stroked="f" strokeweight=".5pt">
                     <v:textbox inset="0,0,0,0">
                       <w:txbxContent>
                         <w:p>
@@ -698,31 +778,31 @@
                             <w:jc w:val="center"/>
                             <w:rPr>
                               <w:rFonts w:ascii="Times New Roman" w:hAnsi="Times New Roman" w:cs="Times New Roman"/>
-                              <w:sz w:val="24"/>
-                              <w:szCs w:val="24"/>
+                              <w:sz w:val="28"/>
+                              <w:szCs w:val="28"/>
                             </w:rPr>
                           </w:pPr>
                           <w:r>
                             <w:rPr>
                               <w:rFonts w:ascii="Times New Roman" w:hAnsi="Times New Roman" w:cs="Times New Roman"/>
-                              <w:sz w:val="24"/>
-                              <w:szCs w:val="24"/>
+                              <w:sz w:val="28"/>
+                              <w:szCs w:val="28"/>
                             </w:rPr>
                             <w:t xml:space="preserve">Békéscsaba, </w:t>
                           </w:r>
                           <w:r>
                             <w:rPr>
                               <w:rFonts w:ascii="Times New Roman" w:hAnsi="Times New Roman" w:cs="Times New Roman"/>
-                              <w:sz w:val="24"/>
-                              <w:szCs w:val="24"/>
+                              <w:sz w:val="28"/>
+                              <w:szCs w:val="28"/>
                             </w:rPr>
                             <w:t>2024/</w:t>
                           </w:r>
                           <w:r>
                             <w:rPr>
                               <w:rFonts w:ascii="Times New Roman" w:hAnsi="Times New Roman" w:cs="Times New Roman"/>
-                              <w:sz w:val="24"/>
-                              <w:szCs w:val="24"/>
+                              <w:sz w:val="28"/>
+                              <w:szCs w:val="28"/>
                             </w:rPr>
                             <w:t>2025</w:t>
                           </w:r>
@@ -734,6 +814,20 @@
                 </w:pict>
               </mc:Fallback>
             </mc:AlternateContent>
+          </w:r>
+          <w:r>
+            <w:rPr>
+              <w:rFonts w:ascii="Times New Roman" w:hAnsi="Times New Roman" w:cs="Times New Roman"/>
+              <w:sz w:val="24"/>
+              <w:szCs w:val="24"/>
+            </w:rPr>
+            <w:t>Készítették</w:t>
+          </w:r>
+          <w:r>
+            <w:rPr>
+              <w:rFonts w:ascii="Times New Roman" w:hAnsi="Times New Roman" w:cs="Times New Roman"/>
+            </w:rPr>
+            <w:t>:</w:t>
           </w:r>
           <w:r>
             <w:rPr>
@@ -804,7 +898,7 @@
             </w:rPr>
             <w:fldChar w:fldCharType="separate"/>
           </w:r>
-          <w:hyperlink w:anchor="_Toc197780943" w:history="1">
+          <w:hyperlink w:anchor="_Toc197943256" w:history="1">
             <w:r>
               <w:rPr>
                 <w:rStyle w:val="Hiperhivatkozs"/>
@@ -832,7 +926,7 @@
                 <w:noProof/>
                 <w:webHidden/>
               </w:rPr>
-              <w:instrText xml:space="preserve"> PAGEREF _Toc197780943 \h </w:instrText>
+              <w:instrText xml:space="preserve"> PAGEREF _Toc197943256 \h </w:instrText>
             </w:r>
             <w:r>
               <w:rPr>
@@ -876,7 +970,7 @@
               <w14:ligatures w14:val="standardContextual"/>
             </w:rPr>
           </w:pPr>
-          <w:hyperlink w:anchor="_Toc197780944" w:history="1">
+          <w:hyperlink w:anchor="_Toc197943257" w:history="1">
             <w:r>
               <w:rPr>
                 <w:rStyle w:val="Hiperhivatkozs"/>
@@ -904,7 +998,7 @@
                 <w:noProof/>
                 <w:webHidden/>
               </w:rPr>
-              <w:instrText xml:space="preserve"> PAGEREF _Toc197780944 \h </w:instrText>
+              <w:instrText xml:space="preserve"> PAGEREF _Toc197943257 \h </w:instrText>
             </w:r>
             <w:r>
               <w:rPr>
@@ -948,7 +1042,7 @@
               <w14:ligatures w14:val="standardContextual"/>
             </w:rPr>
           </w:pPr>
-          <w:hyperlink w:anchor="_Toc197780945" w:history="1">
+          <w:hyperlink w:anchor="_Toc197943258" w:history="1">
             <w:r>
               <w:rPr>
                 <w:rStyle w:val="Hiperhivatkozs"/>
@@ -976,7 +1070,7 @@
                 <w:noProof/>
                 <w:webHidden/>
               </w:rPr>
-              <w:instrText xml:space="preserve"> PAGEREF _Toc197780945 \h </w:instrText>
+              <w:instrText xml:space="preserve"> PAGEREF _Toc197943258 \h </w:instrText>
             </w:r>
             <w:r>
               <w:rPr>
@@ -1020,7 +1114,7 @@
               <w14:ligatures w14:val="standardContextual"/>
             </w:rPr>
           </w:pPr>
-          <w:hyperlink w:anchor="_Toc197780946" w:history="1">
+          <w:hyperlink w:anchor="_Toc197943259" w:history="1">
             <w:r>
               <w:rPr>
                 <w:rStyle w:val="Hiperhivatkozs"/>
@@ -1048,7 +1142,7 @@
                 <w:noProof/>
                 <w:webHidden/>
               </w:rPr>
-              <w:instrText xml:space="preserve"> PAGEREF _Toc197780946 \h </w:instrText>
+              <w:instrText xml:space="preserve"> PAGEREF _Toc197943259 \h </w:instrText>
             </w:r>
             <w:r>
               <w:rPr>
@@ -1092,7 +1186,7 @@
               <w14:ligatures w14:val="standardContextual"/>
             </w:rPr>
           </w:pPr>
-          <w:hyperlink w:anchor="_Toc197780947" w:history="1">
+          <w:hyperlink w:anchor="_Toc197943260" w:history="1">
             <w:r>
               <w:rPr>
                 <w:rStyle w:val="Hiperhivatkozs"/>
@@ -1120,7 +1214,7 @@
                 <w:noProof/>
                 <w:webHidden/>
               </w:rPr>
-              <w:instrText xml:space="preserve"> PAGEREF _Toc197780947 \h </w:instrText>
+              <w:instrText xml:space="preserve"> PAGEREF _Toc197943260 \h </w:instrText>
             </w:r>
             <w:r>
               <w:rPr>
@@ -1164,7 +1258,7 @@
               <w14:ligatures w14:val="standardContextual"/>
             </w:rPr>
           </w:pPr>
-          <w:hyperlink w:anchor="_Toc197780948" w:history="1">
+          <w:hyperlink w:anchor="_Toc197943261" w:history="1">
             <w:r>
               <w:rPr>
                 <w:rStyle w:val="Hiperhivatkozs"/>
@@ -1192,7 +1286,7 @@
                 <w:noProof/>
                 <w:webHidden/>
               </w:rPr>
-              <w:instrText xml:space="preserve"> PAGEREF _Toc197780948 \h </w:instrText>
+              <w:instrText xml:space="preserve"> PAGEREF _Toc197943261 \h </w:instrText>
             </w:r>
             <w:r>
               <w:rPr>
@@ -1236,7 +1330,7 @@
               <w14:ligatures w14:val="standardContextual"/>
             </w:rPr>
           </w:pPr>
-          <w:hyperlink w:anchor="_Toc197780949" w:history="1">
+          <w:hyperlink w:anchor="_Toc197943262" w:history="1">
             <w:r>
               <w:rPr>
                 <w:rStyle w:val="Hiperhivatkozs"/>
@@ -1264,7 +1358,7 @@
                 <w:noProof/>
                 <w:webHidden/>
               </w:rPr>
-              <w:instrText xml:space="preserve"> PAGEREF _Toc197780949 \h </w:instrText>
+              <w:instrText xml:space="preserve"> PAGEREF _Toc197943262 \h </w:instrText>
             </w:r>
             <w:r>
               <w:rPr>
@@ -1308,7 +1402,7 @@
               <w14:ligatures w14:val="standardContextual"/>
             </w:rPr>
           </w:pPr>
-          <w:hyperlink w:anchor="_Toc197780950" w:history="1">
+          <w:hyperlink w:anchor="_Toc197943263" w:history="1">
             <w:r>
               <w:rPr>
                 <w:rStyle w:val="Hiperhivatkozs"/>
@@ -1336,7 +1430,7 @@
                 <w:noProof/>
                 <w:webHidden/>
               </w:rPr>
-              <w:instrText xml:space="preserve"> PAGEREF _Toc197780950 \h </w:instrText>
+              <w:instrText xml:space="preserve"> PAGEREF _Toc197943263 \h </w:instrText>
             </w:r>
             <w:r>
               <w:rPr>
@@ -1380,14 +1474,14 @@
               <w14:ligatures w14:val="standardContextual"/>
             </w:rPr>
           </w:pPr>
-          <w:hyperlink w:anchor="_Toc197780951" w:history="1">
+          <w:hyperlink w:anchor="_Toc197943264" w:history="1">
             <w:r>
               <w:rPr>
                 <w:rStyle w:val="Hiperhivatkozs"/>
                 <w:rFonts w:ascii="Times New Roman" w:hAnsi="Times New Roman" w:cs="Times New Roman"/>
                 <w:noProof/>
               </w:rPr>
-              <w:t>Adatbázis feépítése</w:t>
+              <w:t>Adatbázis feLépítése</w:t>
             </w:r>
             <w:r>
               <w:rPr>
@@ -1408,7 +1502,7 @@
                 <w:noProof/>
                 <w:webHidden/>
               </w:rPr>
-              <w:instrText xml:space="preserve"> PAGEREF _Toc197780951 \h </w:instrText>
+              <w:instrText xml:space="preserve"> PAGEREF _Toc197943264 \h </w:instrText>
             </w:r>
             <w:r>
               <w:rPr>
@@ -1452,7 +1546,7 @@
               <w14:ligatures w14:val="standardContextual"/>
             </w:rPr>
           </w:pPr>
-          <w:hyperlink w:anchor="_Toc197780952" w:history="1">
+          <w:hyperlink w:anchor="_Toc197943265" w:history="1">
             <w:r>
               <w:rPr>
                 <w:rStyle w:val="Hiperhivatkozs"/>
@@ -1480,7 +1574,7 @@
                 <w:noProof/>
                 <w:webHidden/>
               </w:rPr>
-              <w:instrText xml:space="preserve"> PAGEREF _Toc197780952 \h </w:instrText>
+              <w:instrText xml:space="preserve"> PAGEREF _Toc197943265 \h </w:instrText>
             </w:r>
             <w:r>
               <w:rPr>
@@ -1524,7 +1618,7 @@
               <w14:ligatures w14:val="standardContextual"/>
             </w:rPr>
           </w:pPr>
-          <w:hyperlink w:anchor="_Toc197780953" w:history="1">
+          <w:hyperlink w:anchor="_Toc197943266" w:history="1">
             <w:r>
               <w:rPr>
                 <w:rStyle w:val="Hiperhivatkozs"/>
@@ -1552,7 +1646,7 @@
                 <w:noProof/>
                 <w:webHidden/>
               </w:rPr>
-              <w:instrText xml:space="preserve"> PAGEREF _Toc197780953 \h </w:instrText>
+              <w:instrText xml:space="preserve"> PAGEREF _Toc197943266 \h </w:instrText>
             </w:r>
             <w:r>
               <w:rPr>
@@ -1596,7 +1690,7 @@
               <w14:ligatures w14:val="standardContextual"/>
             </w:rPr>
           </w:pPr>
-          <w:hyperlink w:anchor="_Toc197780954" w:history="1">
+          <w:hyperlink w:anchor="_Toc197943267" w:history="1">
             <w:r>
               <w:rPr>
                 <w:rStyle w:val="Hiperhivatkozs"/>
@@ -1624,7 +1718,7 @@
                 <w:noProof/>
                 <w:webHidden/>
               </w:rPr>
-              <w:instrText xml:space="preserve"> PAGEREF _Toc197780954 \h </w:instrText>
+              <w:instrText xml:space="preserve"> PAGEREF _Toc197943267 \h </w:instrText>
             </w:r>
             <w:r>
               <w:rPr>
@@ -1668,7 +1762,7 @@
               <w14:ligatures w14:val="standardContextual"/>
             </w:rPr>
           </w:pPr>
-          <w:hyperlink w:anchor="_Toc197780955" w:history="1">
+          <w:hyperlink w:anchor="_Toc197943268" w:history="1">
             <w:r>
               <w:rPr>
                 <w:rStyle w:val="Hiperhivatkozs"/>
@@ -1696,7 +1790,7 @@
                 <w:noProof/>
                 <w:webHidden/>
               </w:rPr>
-              <w:instrText xml:space="preserve"> PAGEREF _Toc197780955 \h </w:instrText>
+              <w:instrText xml:space="preserve"> PAGEREF _Toc197943268 \h </w:instrText>
             </w:r>
             <w:r>
               <w:rPr>
@@ -1740,7 +1834,7 @@
               <w14:ligatures w14:val="standardContextual"/>
             </w:rPr>
           </w:pPr>
-          <w:hyperlink w:anchor="_Toc197780956" w:history="1">
+          <w:hyperlink w:anchor="_Toc197943269" w:history="1">
             <w:r>
               <w:rPr>
                 <w:rStyle w:val="Hiperhivatkozs"/>
@@ -1768,7 +1862,7 @@
                 <w:noProof/>
                 <w:webHidden/>
               </w:rPr>
-              <w:instrText xml:space="preserve"> PAGEREF _Toc197780956 \h </w:instrText>
+              <w:instrText xml:space="preserve"> PAGEREF _Toc197943269 \h </w:instrText>
             </w:r>
             <w:r>
               <w:rPr>
@@ -1812,7 +1906,7 @@
               <w14:ligatures w14:val="standardContextual"/>
             </w:rPr>
           </w:pPr>
-          <w:hyperlink w:anchor="_Toc197780957" w:history="1">
+          <w:hyperlink w:anchor="_Toc197943270" w:history="1">
             <w:r>
               <w:rPr>
                 <w:rStyle w:val="Hiperhivatkozs"/>
@@ -1840,7 +1934,7 @@
                 <w:noProof/>
                 <w:webHidden/>
               </w:rPr>
-              <w:instrText xml:space="preserve"> PAGEREF _Toc197780957 \h </w:instrText>
+              <w:instrText xml:space="preserve"> PAGEREF _Toc197943270 \h </w:instrText>
             </w:r>
             <w:r>
               <w:rPr>
@@ -1884,7 +1978,7 @@
               <w14:ligatures w14:val="standardContextual"/>
             </w:rPr>
           </w:pPr>
-          <w:hyperlink w:anchor="_Toc197780958" w:history="1">
+          <w:hyperlink w:anchor="_Toc197943271" w:history="1">
             <w:r>
               <w:rPr>
                 <w:rStyle w:val="Hiperhivatkozs"/>
@@ -1912,7 +2006,7 @@
                 <w:noProof/>
                 <w:webHidden/>
               </w:rPr>
-              <w:instrText xml:space="preserve"> PAGEREF _Toc197780958 \h </w:instrText>
+              <w:instrText xml:space="preserve"> PAGEREF _Toc197943271 \h </w:instrText>
             </w:r>
             <w:r>
               <w:rPr>
@@ -1956,7 +2050,7 @@
               <w14:ligatures w14:val="standardContextual"/>
             </w:rPr>
           </w:pPr>
-          <w:hyperlink w:anchor="_Toc197780959" w:history="1">
+          <w:hyperlink w:anchor="_Toc197943272" w:history="1">
             <w:r>
               <w:rPr>
                 <w:rStyle w:val="Hiperhivatkozs"/>
@@ -1984,7 +2078,7 @@
                 <w:noProof/>
                 <w:webHidden/>
               </w:rPr>
-              <w:instrText xml:space="preserve"> PAGEREF _Toc197780959 \h </w:instrText>
+              <w:instrText xml:space="preserve"> PAGEREF _Toc197943272 \h </w:instrText>
             </w:r>
             <w:r>
               <w:rPr>
@@ -2028,7 +2122,7 @@
               <w14:ligatures w14:val="standardContextual"/>
             </w:rPr>
           </w:pPr>
-          <w:hyperlink w:anchor="_Toc197780960" w:history="1">
+          <w:hyperlink w:anchor="_Toc197943273" w:history="1">
             <w:r>
               <w:rPr>
                 <w:rStyle w:val="Hiperhivatkozs"/>
@@ -2056,7 +2150,7 @@
                 <w:noProof/>
                 <w:webHidden/>
               </w:rPr>
-              <w:instrText xml:space="preserve"> PAGEREF _Toc197780960 \h </w:instrText>
+              <w:instrText xml:space="preserve"> PAGEREF _Toc197943273 \h </w:instrText>
             </w:r>
             <w:r>
               <w:rPr>
@@ -2100,7 +2194,7 @@
               <w14:ligatures w14:val="standardContextual"/>
             </w:rPr>
           </w:pPr>
-          <w:hyperlink w:anchor="_Toc197780961" w:history="1">
+          <w:hyperlink w:anchor="_Toc197943274" w:history="1">
             <w:r>
               <w:rPr>
                 <w:rStyle w:val="Hiperhivatkozs"/>
@@ -2128,7 +2222,7 @@
                 <w:noProof/>
                 <w:webHidden/>
               </w:rPr>
-              <w:instrText xml:space="preserve"> PAGEREF _Toc197780961 \h </w:instrText>
+              <w:instrText xml:space="preserve"> PAGEREF _Toc197943274 \h </w:instrText>
             </w:r>
             <w:r>
               <w:rPr>
@@ -2172,7 +2266,7 @@
               <w14:ligatures w14:val="standardContextual"/>
             </w:rPr>
           </w:pPr>
-          <w:hyperlink w:anchor="_Toc197780962" w:history="1">
+          <w:hyperlink w:anchor="_Toc197943275" w:history="1">
             <w:r>
               <w:rPr>
                 <w:rStyle w:val="Hiperhivatkozs"/>
@@ -2200,7 +2294,7 @@
                 <w:noProof/>
                 <w:webHidden/>
               </w:rPr>
-              <w:instrText xml:space="preserve"> PAGEREF _Toc197780962 \h </w:instrText>
+              <w:instrText xml:space="preserve"> PAGEREF _Toc197943275 \h </w:instrText>
             </w:r>
             <w:r>
               <w:rPr>
@@ -2244,7 +2338,7 @@
               <w14:ligatures w14:val="standardContextual"/>
             </w:rPr>
           </w:pPr>
-          <w:hyperlink w:anchor="_Toc197780963" w:history="1">
+          <w:hyperlink w:anchor="_Toc197943276" w:history="1">
             <w:r>
               <w:rPr>
                 <w:rStyle w:val="Hiperhivatkozs"/>
@@ -2272,7 +2366,7 @@
                 <w:noProof/>
                 <w:webHidden/>
               </w:rPr>
-              <w:instrText xml:space="preserve"> PAGEREF _Toc197780963 \h </w:instrText>
+              <w:instrText xml:space="preserve"> PAGEREF _Toc197943276 \h </w:instrText>
             </w:r>
             <w:r>
               <w:rPr>
@@ -2316,7 +2410,7 @@
               <w14:ligatures w14:val="standardContextual"/>
             </w:rPr>
           </w:pPr>
-          <w:hyperlink w:anchor="_Toc197780964" w:history="1">
+          <w:hyperlink w:anchor="_Toc197943277" w:history="1">
             <w:r>
               <w:rPr>
                 <w:rStyle w:val="Hiperhivatkozs"/>
@@ -2344,7 +2438,7 @@
                 <w:noProof/>
                 <w:webHidden/>
               </w:rPr>
-              <w:instrText xml:space="preserve"> PAGEREF _Toc197780964 \h </w:instrText>
+              <w:instrText xml:space="preserve"> PAGEREF _Toc197943277 \h </w:instrText>
             </w:r>
             <w:r>
               <w:rPr>
@@ -2388,7 +2482,7 @@
               <w14:ligatures w14:val="standardContextual"/>
             </w:rPr>
           </w:pPr>
-          <w:hyperlink w:anchor="_Toc197780965" w:history="1">
+          <w:hyperlink w:anchor="_Toc197943278" w:history="1">
             <w:r>
               <w:rPr>
                 <w:rStyle w:val="Hiperhivatkozs"/>
@@ -2416,7 +2510,7 @@
                 <w:noProof/>
                 <w:webHidden/>
               </w:rPr>
-              <w:instrText xml:space="preserve"> PAGEREF _Toc197780965 \h </w:instrText>
+              <w:instrText xml:space="preserve"> PAGEREF _Toc197943278 \h </w:instrText>
             </w:r>
             <w:r>
               <w:rPr>
@@ -2460,7 +2554,7 @@
               <w14:ligatures w14:val="standardContextual"/>
             </w:rPr>
           </w:pPr>
-          <w:hyperlink w:anchor="_Toc197780966" w:history="1">
+          <w:hyperlink w:anchor="_Toc197943279" w:history="1">
             <w:r>
               <w:rPr>
                 <w:rStyle w:val="Hiperhivatkozs"/>
@@ -2488,7 +2582,7 @@
                 <w:noProof/>
                 <w:webHidden/>
               </w:rPr>
-              <w:instrText xml:space="preserve"> PAGEREF _Toc197780966 \h </w:instrText>
+              <w:instrText xml:space="preserve"> PAGEREF _Toc197943279 \h </w:instrText>
             </w:r>
             <w:r>
               <w:rPr>
@@ -2532,7 +2626,7 @@
               <w14:ligatures w14:val="standardContextual"/>
             </w:rPr>
           </w:pPr>
-          <w:hyperlink w:anchor="_Toc197780967" w:history="1">
+          <w:hyperlink w:anchor="_Toc197943280" w:history="1">
             <w:r>
               <w:rPr>
                 <w:rStyle w:val="Hiperhivatkozs"/>
@@ -2560,7 +2654,7 @@
                 <w:noProof/>
                 <w:webHidden/>
               </w:rPr>
-              <w:instrText xml:space="preserve"> PAGEREF _Toc197780967 \h </w:instrText>
+              <w:instrText xml:space="preserve"> PAGEREF _Toc197943280 \h </w:instrText>
             </w:r>
             <w:r>
               <w:rPr>
@@ -2604,7 +2698,7 @@
               <w14:ligatures w14:val="standardContextual"/>
             </w:rPr>
           </w:pPr>
-          <w:hyperlink w:anchor="_Toc197780968" w:history="1">
+          <w:hyperlink w:anchor="_Toc197943281" w:history="1">
             <w:r>
               <w:rPr>
                 <w:rStyle w:val="Hiperhivatkozs"/>
@@ -2632,7 +2726,7 @@
                 <w:noProof/>
                 <w:webHidden/>
               </w:rPr>
-              <w:instrText xml:space="preserve"> PAGEREF _Toc197780968 \h </w:instrText>
+              <w:instrText xml:space="preserve"> PAGEREF _Toc197943281 \h </w:instrText>
             </w:r>
             <w:r>
               <w:rPr>
@@ -2676,7 +2770,7 @@
               <w14:ligatures w14:val="standardContextual"/>
             </w:rPr>
           </w:pPr>
-          <w:hyperlink w:anchor="_Toc197780969" w:history="1">
+          <w:hyperlink w:anchor="_Toc197943282" w:history="1">
             <w:r>
               <w:rPr>
                 <w:rStyle w:val="Hiperhivatkozs"/>
@@ -2704,7 +2798,7 @@
                 <w:noProof/>
                 <w:webHidden/>
               </w:rPr>
-              <w:instrText xml:space="preserve"> PAGEREF _Toc197780969 \h </w:instrText>
+              <w:instrText xml:space="preserve"> PAGEREF _Toc197943282 \h </w:instrText>
             </w:r>
             <w:r>
               <w:rPr>
@@ -2748,7 +2842,7 @@
               <w14:ligatures w14:val="standardContextual"/>
             </w:rPr>
           </w:pPr>
-          <w:hyperlink w:anchor="_Toc197780970" w:history="1">
+          <w:hyperlink w:anchor="_Toc197943283" w:history="1">
             <w:r>
               <w:rPr>
                 <w:rStyle w:val="Hiperhivatkozs"/>
@@ -2776,7 +2870,7 @@
                 <w:noProof/>
                 <w:webHidden/>
               </w:rPr>
-              <w:instrText xml:space="preserve"> PAGEREF _Toc197780970 \h </w:instrText>
+              <w:instrText xml:space="preserve"> PAGEREF _Toc197943283 \h </w:instrText>
             </w:r>
             <w:r>
               <w:rPr>
@@ -2820,7 +2914,7 @@
               <w14:ligatures w14:val="standardContextual"/>
             </w:rPr>
           </w:pPr>
-          <w:hyperlink w:anchor="_Toc197780971" w:history="1">
+          <w:hyperlink w:anchor="_Toc197943284" w:history="1">
             <w:r>
               <w:rPr>
                 <w:rStyle w:val="Hiperhivatkozs"/>
@@ -2848,7 +2942,7 @@
                 <w:noProof/>
                 <w:webHidden/>
               </w:rPr>
-              <w:instrText xml:space="preserve"> PAGEREF _Toc197780971 \h </w:instrText>
+              <w:instrText xml:space="preserve"> PAGEREF _Toc197943284 \h </w:instrText>
             </w:r>
             <w:r>
               <w:rPr>
@@ -2892,7 +2986,7 @@
               <w14:ligatures w14:val="standardContextual"/>
             </w:rPr>
           </w:pPr>
-          <w:hyperlink w:anchor="_Toc197780972" w:history="1">
+          <w:hyperlink w:anchor="_Toc197943285" w:history="1">
             <w:r>
               <w:rPr>
                 <w:rStyle w:val="Hiperhivatkozs"/>
@@ -2920,7 +3014,7 @@
                 <w:noProof/>
                 <w:webHidden/>
               </w:rPr>
-              <w:instrText xml:space="preserve"> PAGEREF _Toc197780972 \h </w:instrText>
+              <w:instrText xml:space="preserve"> PAGEREF _Toc197943285 \h </w:instrText>
             </w:r>
             <w:r>
               <w:rPr>
@@ -2964,7 +3058,7 @@
               <w14:ligatures w14:val="standardContextual"/>
             </w:rPr>
           </w:pPr>
-          <w:hyperlink w:anchor="_Toc197780973" w:history="1">
+          <w:hyperlink w:anchor="_Toc197943286" w:history="1">
             <w:r>
               <w:rPr>
                 <w:rStyle w:val="Hiperhivatkozs"/>
@@ -2992,7 +3086,7 @@
                 <w:noProof/>
                 <w:webHidden/>
               </w:rPr>
-              <w:instrText xml:space="preserve"> PAGEREF _Toc197780973 \h </w:instrText>
+              <w:instrText xml:space="preserve"> PAGEREF _Toc197943286 \h </w:instrText>
             </w:r>
             <w:r>
               <w:rPr>
@@ -3036,7 +3130,7 @@
               <w14:ligatures w14:val="standardContextual"/>
             </w:rPr>
           </w:pPr>
-          <w:hyperlink w:anchor="_Toc197780974" w:history="1">
+          <w:hyperlink w:anchor="_Toc197943287" w:history="1">
             <w:r>
               <w:rPr>
                 <w:rStyle w:val="Hiperhivatkozs"/>
@@ -3064,7 +3158,7 @@
                 <w:noProof/>
                 <w:webHidden/>
               </w:rPr>
-              <w:instrText xml:space="preserve"> PAGEREF _Toc197780974 \h </w:instrText>
+              <w:instrText xml:space="preserve"> PAGEREF _Toc197943287 \h </w:instrText>
             </w:r>
             <w:r>
               <w:rPr>
@@ -3108,7 +3202,7 @@
               <w14:ligatures w14:val="standardContextual"/>
             </w:rPr>
           </w:pPr>
-          <w:hyperlink w:anchor="_Toc197780975" w:history="1">
+          <w:hyperlink w:anchor="_Toc197943288" w:history="1">
             <w:r>
               <w:rPr>
                 <w:rStyle w:val="Hiperhivatkozs"/>
@@ -3136,7 +3230,7 @@
                 <w:noProof/>
                 <w:webHidden/>
               </w:rPr>
-              <w:instrText xml:space="preserve"> PAGEREF _Toc197780975 \h </w:instrText>
+              <w:instrText xml:space="preserve"> PAGEREF _Toc197943288 \h </w:instrText>
             </w:r>
             <w:r>
               <w:rPr>
@@ -3180,7 +3274,7 @@
               <w14:ligatures w14:val="standardContextual"/>
             </w:rPr>
           </w:pPr>
-          <w:hyperlink w:anchor="_Toc197780976" w:history="1">
+          <w:hyperlink w:anchor="_Toc197943289" w:history="1">
             <w:r>
               <w:rPr>
                 <w:rStyle w:val="Hiperhivatkozs"/>
@@ -3208,7 +3302,7 @@
                 <w:noProof/>
                 <w:webHidden/>
               </w:rPr>
-              <w:instrText xml:space="preserve"> PAGEREF _Toc197780976 \h </w:instrText>
+              <w:instrText xml:space="preserve"> PAGEREF _Toc197943289 \h </w:instrText>
             </w:r>
             <w:r>
               <w:rPr>
@@ -3255,7 +3349,7 @@
               <w14:ligatures w14:val="standardContextual"/>
             </w:rPr>
           </w:pPr>
-          <w:hyperlink w:anchor="_Toc197780977" w:history="1">
+          <w:hyperlink w:anchor="_Toc197943290" w:history="1">
             <w:r>
               <w:rPr>
                 <w:rStyle w:val="Hiperhivatkozs"/>
@@ -3283,7 +3377,7 @@
                 <w:noProof/>
                 <w:webHidden/>
               </w:rPr>
-              <w:instrText xml:space="preserve"> PAGEREF _Toc197780977 \h </w:instrText>
+              <w:instrText xml:space="preserve"> PAGEREF _Toc197943290 \h </w:instrText>
             </w:r>
             <w:r>
               <w:rPr>
@@ -3330,7 +3424,7 @@
               <w14:ligatures w14:val="standardContextual"/>
             </w:rPr>
           </w:pPr>
-          <w:hyperlink w:anchor="_Toc197780978" w:history="1">
+          <w:hyperlink w:anchor="_Toc197943291" w:history="1">
             <w:r>
               <w:rPr>
                 <w:rStyle w:val="Hiperhivatkozs"/>
@@ -3358,7 +3452,7 @@
                 <w:noProof/>
                 <w:webHidden/>
               </w:rPr>
-              <w:instrText xml:space="preserve"> PAGEREF _Toc197780978 \h </w:instrText>
+              <w:instrText xml:space="preserve"> PAGEREF _Toc197943291 \h </w:instrText>
             </w:r>
             <w:r>
               <w:rPr>
@@ -3405,7 +3499,7 @@
               <w14:ligatures w14:val="standardContextual"/>
             </w:rPr>
           </w:pPr>
-          <w:hyperlink w:anchor="_Toc197780979" w:history="1">
+          <w:hyperlink w:anchor="_Toc197943292" w:history="1">
             <w:r>
               <w:rPr>
                 <w:rStyle w:val="Hiperhivatkozs"/>
@@ -3433,7 +3527,7 @@
                 <w:noProof/>
                 <w:webHidden/>
               </w:rPr>
-              <w:instrText xml:space="preserve"> PAGEREF _Toc197780979 \h </w:instrText>
+              <w:instrText xml:space="preserve"> PAGEREF _Toc197943292 \h </w:instrText>
             </w:r>
             <w:r>
               <w:rPr>
@@ -3480,7 +3574,7 @@
               <w14:ligatures w14:val="standardContextual"/>
             </w:rPr>
           </w:pPr>
-          <w:hyperlink w:anchor="_Toc197780980" w:history="1">
+          <w:hyperlink w:anchor="_Toc197943293" w:history="1">
             <w:r>
               <w:rPr>
                 <w:rStyle w:val="Hiperhivatkozs"/>
@@ -3508,7 +3602,7 @@
                 <w:noProof/>
                 <w:webHidden/>
               </w:rPr>
-              <w:instrText xml:space="preserve"> PAGEREF _Toc197780980 \h </w:instrText>
+              <w:instrText xml:space="preserve"> PAGEREF _Toc197943293 \h </w:instrText>
             </w:r>
             <w:r>
               <w:rPr>
@@ -3552,7 +3646,7 @@
               <w14:ligatures w14:val="standardContextual"/>
             </w:rPr>
           </w:pPr>
-          <w:hyperlink w:anchor="_Toc197780981" w:history="1">
+          <w:hyperlink w:anchor="_Toc197943294" w:history="1">
             <w:r>
               <w:rPr>
                 <w:rStyle w:val="Hiperhivatkozs"/>
@@ -3580,7 +3674,7 @@
                 <w:noProof/>
                 <w:webHidden/>
               </w:rPr>
-              <w:instrText xml:space="preserve"> PAGEREF _Toc197780981 \h </w:instrText>
+              <w:instrText xml:space="preserve"> PAGEREF _Toc197943294 \h </w:instrText>
             </w:r>
             <w:r>
               <w:rPr>
@@ -3624,7 +3718,7 @@
               <w14:ligatures w14:val="standardContextual"/>
             </w:rPr>
           </w:pPr>
-          <w:hyperlink w:anchor="_Toc197780982" w:history="1">
+          <w:hyperlink w:anchor="_Toc197943295" w:history="1">
             <w:r>
               <w:rPr>
                 <w:rStyle w:val="Hiperhivatkozs"/>
@@ -3652,7 +3746,7 @@
                 <w:noProof/>
                 <w:webHidden/>
               </w:rPr>
-              <w:instrText xml:space="preserve"> PAGEREF _Toc197780982 \h </w:instrText>
+              <w:instrText xml:space="preserve"> PAGEREF _Toc197943295 \h </w:instrText>
             </w:r>
             <w:r>
               <w:rPr>
@@ -3696,7 +3790,7 @@
               <w14:ligatures w14:val="standardContextual"/>
             </w:rPr>
           </w:pPr>
-          <w:hyperlink w:anchor="_Toc197780983" w:history="1">
+          <w:hyperlink w:anchor="_Toc197943296" w:history="1">
             <w:r>
               <w:rPr>
                 <w:rStyle w:val="Hiperhivatkozs"/>
@@ -3724,7 +3818,7 @@
                 <w:noProof/>
                 <w:webHidden/>
               </w:rPr>
-              <w:instrText xml:space="preserve"> PAGEREF _Toc197780983 \h </w:instrText>
+              <w:instrText xml:space="preserve"> PAGEREF _Toc197943296 \h </w:instrText>
             </w:r>
             <w:r>
               <w:rPr>
@@ -3768,7 +3862,7 @@
               <w14:ligatures w14:val="standardContextual"/>
             </w:rPr>
           </w:pPr>
-          <w:hyperlink w:anchor="_Toc197780984" w:history="1">
+          <w:hyperlink w:anchor="_Toc197943297" w:history="1">
             <w:r>
               <w:rPr>
                 <w:rStyle w:val="Hiperhivatkozs"/>
@@ -3796,7 +3890,7 @@
                 <w:noProof/>
                 <w:webHidden/>
               </w:rPr>
-              <w:instrText xml:space="preserve"> PAGEREF _Toc197780984 \h </w:instrText>
+              <w:instrText xml:space="preserve"> PAGEREF _Toc197943297 \h </w:instrText>
             </w:r>
             <w:r>
               <w:rPr>
@@ -3840,7 +3934,7 @@
               <w14:ligatures w14:val="standardContextual"/>
             </w:rPr>
           </w:pPr>
-          <w:hyperlink w:anchor="_Toc197780985" w:history="1">
+          <w:hyperlink w:anchor="_Toc197943298" w:history="1">
             <w:r>
               <w:rPr>
                 <w:rStyle w:val="Hiperhivatkozs"/>
@@ -3868,7 +3962,7 @@
                 <w:noProof/>
                 <w:webHidden/>
               </w:rPr>
-              <w:instrText xml:space="preserve"> PAGEREF _Toc197780985 \h </w:instrText>
+              <w:instrText xml:space="preserve"> PAGEREF _Toc197943298 \h </w:instrText>
             </w:r>
             <w:r>
               <w:rPr>
@@ -3912,7 +4006,7 @@
               <w14:ligatures w14:val="standardContextual"/>
             </w:rPr>
           </w:pPr>
-          <w:hyperlink w:anchor="_Toc197780986" w:history="1">
+          <w:hyperlink w:anchor="_Toc197943299" w:history="1">
             <w:r>
               <w:rPr>
                 <w:rStyle w:val="Hiperhivatkozs"/>
@@ -3940,7 +4034,7 @@
                 <w:noProof/>
                 <w:webHidden/>
               </w:rPr>
-              <w:instrText xml:space="preserve"> PAGEREF _Toc197780986 \h </w:instrText>
+              <w:instrText xml:space="preserve"> PAGEREF _Toc197943299 \h </w:instrText>
             </w:r>
             <w:r>
               <w:rPr>
@@ -3984,7 +4078,7 @@
               <w14:ligatures w14:val="standardContextual"/>
             </w:rPr>
           </w:pPr>
-          <w:hyperlink w:anchor="_Toc197780987" w:history="1">
+          <w:hyperlink w:anchor="_Toc197943300" w:history="1">
             <w:r>
               <w:rPr>
                 <w:rStyle w:val="Hiperhivatkozs"/>
@@ -4012,7 +4106,7 @@
                 <w:noProof/>
                 <w:webHidden/>
               </w:rPr>
-              <w:instrText xml:space="preserve"> PAGEREF _Toc197780987 \h </w:instrText>
+              <w:instrText xml:space="preserve"> PAGEREF _Toc197943300 \h </w:instrText>
             </w:r>
             <w:r>
               <w:rPr>
@@ -4056,7 +4150,7 @@
               <w14:ligatures w14:val="standardContextual"/>
             </w:rPr>
           </w:pPr>
-          <w:hyperlink w:anchor="_Toc197780988" w:history="1">
+          <w:hyperlink w:anchor="_Toc197943301" w:history="1">
             <w:r>
               <w:rPr>
                 <w:rStyle w:val="Hiperhivatkozs"/>
@@ -4084,7 +4178,7 @@
                 <w:noProof/>
                 <w:webHidden/>
               </w:rPr>
-              <w:instrText xml:space="preserve"> PAGEREF _Toc197780988 \h </w:instrText>
+              <w:instrText xml:space="preserve"> PAGEREF _Toc197943301 \h </w:instrText>
             </w:r>
             <w:r>
               <w:rPr>
@@ -4128,7 +4222,7 @@
               <w14:ligatures w14:val="standardContextual"/>
             </w:rPr>
           </w:pPr>
-          <w:hyperlink w:anchor="_Toc197780989" w:history="1">
+          <w:hyperlink w:anchor="_Toc197943302" w:history="1">
             <w:r>
               <w:rPr>
                 <w:rStyle w:val="Hiperhivatkozs"/>
@@ -4156,7 +4250,7 @@
                 <w:noProof/>
                 <w:webHidden/>
               </w:rPr>
-              <w:instrText xml:space="preserve"> PAGEREF _Toc197780989 \h </w:instrText>
+              <w:instrText xml:space="preserve"> PAGEREF _Toc197943302 \h </w:instrText>
             </w:r>
             <w:r>
               <w:rPr>
@@ -4200,7 +4294,7 @@
               <w14:ligatures w14:val="standardContextual"/>
             </w:rPr>
           </w:pPr>
-          <w:hyperlink w:anchor="_Toc197780990" w:history="1">
+          <w:hyperlink w:anchor="_Toc197943303" w:history="1">
             <w:r>
               <w:rPr>
                 <w:rStyle w:val="Hiperhivatkozs"/>
@@ -4228,7 +4322,7 @@
                 <w:noProof/>
                 <w:webHidden/>
               </w:rPr>
-              <w:instrText xml:space="preserve"> PAGEREF _Toc197780990 \h </w:instrText>
+              <w:instrText xml:space="preserve"> PAGEREF _Toc197943303 \h </w:instrText>
             </w:r>
             <w:r>
               <w:rPr>
@@ -4272,7 +4366,7 @@
               <w14:ligatures w14:val="standardContextual"/>
             </w:rPr>
           </w:pPr>
-          <w:hyperlink w:anchor="_Toc197780991" w:history="1">
+          <w:hyperlink w:anchor="_Toc197943304" w:history="1">
             <w:r>
               <w:rPr>
                 <w:rStyle w:val="Hiperhivatkozs"/>
@@ -4300,7 +4394,7 @@
                 <w:noProof/>
                 <w:webHidden/>
               </w:rPr>
-              <w:instrText xml:space="preserve"> PAGEREF _Toc197780991 \h </w:instrText>
+              <w:instrText xml:space="preserve"> PAGEREF _Toc197943304 \h </w:instrText>
             </w:r>
             <w:r>
               <w:rPr>
@@ -4344,7 +4438,7 @@
               <w14:ligatures w14:val="standardContextual"/>
             </w:rPr>
           </w:pPr>
-          <w:hyperlink w:anchor="_Toc197780992" w:history="1">
+          <w:hyperlink w:anchor="_Toc197943305" w:history="1">
             <w:r>
               <w:rPr>
                 <w:rStyle w:val="Hiperhivatkozs"/>
@@ -4372,7 +4466,7 @@
                 <w:noProof/>
                 <w:webHidden/>
               </w:rPr>
-              <w:instrText xml:space="preserve"> PAGEREF _Toc197780992 \h </w:instrText>
+              <w:instrText xml:space="preserve"> PAGEREF _Toc197943305 \h </w:instrText>
             </w:r>
             <w:r>
               <w:rPr>
@@ -4416,7 +4510,7 @@
               <w14:ligatures w14:val="standardContextual"/>
             </w:rPr>
           </w:pPr>
-          <w:hyperlink w:anchor="_Toc197780993" w:history="1">
+          <w:hyperlink w:anchor="_Toc197943306" w:history="1">
             <w:r>
               <w:rPr>
                 <w:rStyle w:val="Hiperhivatkozs"/>
@@ -4444,7 +4538,7 @@
                 <w:noProof/>
                 <w:webHidden/>
               </w:rPr>
-              <w:instrText xml:space="preserve"> PAGEREF _Toc197780993 \h </w:instrText>
+              <w:instrText xml:space="preserve"> PAGEREF _Toc197943306 \h </w:instrText>
             </w:r>
             <w:r>
               <w:rPr>
@@ -4488,7 +4582,7 @@
               <w14:ligatures w14:val="standardContextual"/>
             </w:rPr>
           </w:pPr>
-          <w:hyperlink w:anchor="_Toc197780994" w:history="1">
+          <w:hyperlink w:anchor="_Toc197943307" w:history="1">
             <w:r>
               <w:rPr>
                 <w:rStyle w:val="Hiperhivatkozs"/>
@@ -4516,7 +4610,7 @@
                 <w:noProof/>
                 <w:webHidden/>
               </w:rPr>
-              <w:instrText xml:space="preserve"> PAGEREF _Toc197780994 \h </w:instrText>
+              <w:instrText xml:space="preserve"> PAGEREF _Toc197943307 \h </w:instrText>
             </w:r>
             <w:r>
               <w:rPr>
@@ -4560,7 +4654,7 @@
               <w14:ligatures w14:val="standardContextual"/>
             </w:rPr>
           </w:pPr>
-          <w:hyperlink w:anchor="_Toc197780995" w:history="1">
+          <w:hyperlink w:anchor="_Toc197943308" w:history="1">
             <w:r>
               <w:rPr>
                 <w:rStyle w:val="Hiperhivatkozs"/>
@@ -4588,7 +4682,7 @@
                 <w:noProof/>
                 <w:webHidden/>
               </w:rPr>
-              <w:instrText xml:space="preserve"> PAGEREF _Toc197780995 \h </w:instrText>
+              <w:instrText xml:space="preserve"> PAGEREF _Toc197943308 \h </w:instrText>
             </w:r>
             <w:r>
               <w:rPr>
@@ -4632,7 +4726,7 @@
               <w14:ligatures w14:val="standardContextual"/>
             </w:rPr>
           </w:pPr>
-          <w:hyperlink w:anchor="_Toc197780996" w:history="1">
+          <w:hyperlink w:anchor="_Toc197943309" w:history="1">
             <w:r>
               <w:rPr>
                 <w:rStyle w:val="Hiperhivatkozs"/>
@@ -4660,7 +4754,7 @@
                 <w:noProof/>
                 <w:webHidden/>
               </w:rPr>
-              <w:instrText xml:space="preserve"> PAGEREF _Toc197780996 \h </w:instrText>
+              <w:instrText xml:space="preserve"> PAGEREF _Toc197943309 \h </w:instrText>
             </w:r>
             <w:r>
               <w:rPr>
@@ -4704,7 +4798,7 @@
               <w14:ligatures w14:val="standardContextual"/>
             </w:rPr>
           </w:pPr>
-          <w:hyperlink w:anchor="_Toc197780997" w:history="1">
+          <w:hyperlink w:anchor="_Toc197943310" w:history="1">
             <w:r>
               <w:rPr>
                 <w:rStyle w:val="Hiperhivatkozs"/>
@@ -4732,7 +4826,7 @@
                 <w:noProof/>
                 <w:webHidden/>
               </w:rPr>
-              <w:instrText xml:space="preserve"> PAGEREF _Toc197780997 \h </w:instrText>
+              <w:instrText xml:space="preserve"> PAGEREF _Toc197943310 \h </w:instrText>
             </w:r>
             <w:r>
               <w:rPr>
@@ -4776,7 +4870,7 @@
               <w14:ligatures w14:val="standardContextual"/>
             </w:rPr>
           </w:pPr>
-          <w:hyperlink w:anchor="_Toc197780998" w:history="1">
+          <w:hyperlink w:anchor="_Toc197943311" w:history="1">
             <w:r>
               <w:rPr>
                 <w:rStyle w:val="Hiperhivatkozs"/>
@@ -4804,7 +4898,7 @@
                 <w:noProof/>
                 <w:webHidden/>
               </w:rPr>
-              <w:instrText xml:space="preserve"> PAGEREF _Toc197780998 \h </w:instrText>
+              <w:instrText xml:space="preserve"> PAGEREF _Toc197943311 \h </w:instrText>
             </w:r>
             <w:r>
               <w:rPr>
@@ -4848,7 +4942,7 @@
               <w14:ligatures w14:val="standardContextual"/>
             </w:rPr>
           </w:pPr>
-          <w:hyperlink w:anchor="_Toc197780999" w:history="1">
+          <w:hyperlink w:anchor="_Toc197943312" w:history="1">
             <w:r>
               <w:rPr>
                 <w:rStyle w:val="Hiperhivatkozs"/>
@@ -4876,7 +4970,7 @@
                 <w:noProof/>
                 <w:webHidden/>
               </w:rPr>
-              <w:instrText xml:space="preserve"> PAGEREF _Toc197780999 \h </w:instrText>
+              <w:instrText xml:space="preserve"> PAGEREF _Toc197943312 \h </w:instrText>
             </w:r>
             <w:r>
               <w:rPr>
@@ -4920,7 +5014,7 @@
               <w14:ligatures w14:val="standardContextual"/>
             </w:rPr>
           </w:pPr>
-          <w:hyperlink w:anchor="_Toc197781000" w:history="1">
+          <w:hyperlink w:anchor="_Toc197943313" w:history="1">
             <w:r>
               <w:rPr>
                 <w:rStyle w:val="Hiperhivatkozs"/>
@@ -4948,7 +5042,7 @@
                 <w:noProof/>
                 <w:webHidden/>
               </w:rPr>
-              <w:instrText xml:space="preserve"> PAGEREF _Toc197781000 \h </w:instrText>
+              <w:instrText xml:space="preserve"> PAGEREF _Toc197943313 \h </w:instrText>
             </w:r>
             <w:r>
               <w:rPr>
@@ -4992,7 +5086,7 @@
               <w14:ligatures w14:val="standardContextual"/>
             </w:rPr>
           </w:pPr>
-          <w:hyperlink w:anchor="_Toc197781001" w:history="1">
+          <w:hyperlink w:anchor="_Toc197943314" w:history="1">
             <w:r>
               <w:rPr>
                 <w:rStyle w:val="Hiperhivatkozs"/>
@@ -5020,7 +5114,7 @@
                 <w:noProof/>
                 <w:webHidden/>
               </w:rPr>
-              <w:instrText xml:space="preserve"> PAGEREF _Toc197781001 \h </w:instrText>
+              <w:instrText xml:space="preserve"> PAGEREF _Toc197943314 \h </w:instrText>
             </w:r>
             <w:r>
               <w:rPr>
@@ -5064,7 +5158,7 @@
               <w14:ligatures w14:val="standardContextual"/>
             </w:rPr>
           </w:pPr>
-          <w:hyperlink w:anchor="_Toc197781002" w:history="1">
+          <w:hyperlink w:anchor="_Toc197943315" w:history="1">
             <w:r>
               <w:rPr>
                 <w:rStyle w:val="Hiperhivatkozs"/>
@@ -5092,7 +5186,7 @@
                 <w:noProof/>
                 <w:webHidden/>
               </w:rPr>
-              <w:instrText xml:space="preserve"> PAGEREF _Toc197781002 \h </w:instrText>
+              <w:instrText xml:space="preserve"> PAGEREF _Toc197943315 \h </w:instrText>
             </w:r>
             <w:r>
               <w:rPr>
@@ -5136,7 +5230,7 @@
               <w14:ligatures w14:val="standardContextual"/>
             </w:rPr>
           </w:pPr>
-          <w:hyperlink w:anchor="_Toc197781003" w:history="1">
+          <w:hyperlink w:anchor="_Toc197943316" w:history="1">
             <w:r>
               <w:rPr>
                 <w:rStyle w:val="Hiperhivatkozs"/>
@@ -5164,7 +5258,7 @@
                 <w:noProof/>
                 <w:webHidden/>
               </w:rPr>
-              <w:instrText xml:space="preserve"> PAGEREF _Toc197781003 \h </w:instrText>
+              <w:instrText xml:space="preserve"> PAGEREF _Toc197943316 \h </w:instrText>
             </w:r>
             <w:r>
               <w:rPr>
@@ -5217,7 +5311,7 @@
           <w:szCs w:val="28"/>
         </w:rPr>
       </w:pPr>
-      <w:bookmarkStart w:id="0" w:name="_Toc197780943"/>
+      <w:bookmarkStart w:id="0" w:name="_Toc197943256"/>
       <w:r>
         <w:rPr>
           <w:rFonts w:ascii="Times New Roman" w:hAnsi="Times New Roman" w:cs="Times New Roman"/>
@@ -5237,7 +5331,7 @@
           <w:szCs w:val="24"/>
         </w:rPr>
       </w:pPr>
-      <w:bookmarkStart w:id="1" w:name="_Toc197780944"/>
+      <w:bookmarkStart w:id="1" w:name="_Toc197943257"/>
       <w:r>
         <w:rPr>
           <w:rFonts w:ascii="Times New Roman" w:hAnsi="Times New Roman" w:cs="Times New Roman"/>
@@ -5279,7 +5373,7 @@
           <w:szCs w:val="24"/>
         </w:rPr>
       </w:pPr>
-      <w:bookmarkStart w:id="2" w:name="_Toc197780945"/>
+      <w:bookmarkStart w:id="2" w:name="_Toc197943258"/>
       <w:r>
         <w:rPr>
           <w:rFonts w:ascii="Times New Roman" w:hAnsi="Times New Roman" w:cs="Times New Roman"/>
@@ -5344,7 +5438,7 @@
           <w:szCs w:val="24"/>
         </w:rPr>
       </w:pPr>
-      <w:bookmarkStart w:id="3" w:name="_Toc197780946"/>
+      <w:bookmarkStart w:id="3" w:name="_Toc197943259"/>
       <w:r>
         <w:rPr>
           <w:rFonts w:ascii="Times New Roman" w:hAnsi="Times New Roman" w:cs="Times New Roman"/>
@@ -5365,7 +5459,7 @@
           <w:szCs w:val="24"/>
         </w:rPr>
       </w:pPr>
-      <w:bookmarkStart w:id="4" w:name="_Toc197780947"/>
+      <w:bookmarkStart w:id="4" w:name="_Toc197943260"/>
       <w:r>
         <w:rPr>
           <w:rFonts w:ascii="Times New Roman" w:hAnsi="Times New Roman" w:cs="Times New Roman"/>
@@ -5440,7 +5534,7 @@
           <w:szCs w:val="24"/>
         </w:rPr>
       </w:pPr>
-      <w:bookmarkStart w:id="5" w:name="_Toc197780948"/>
+      <w:bookmarkStart w:id="5" w:name="_Toc197943261"/>
       <w:r>
         <w:rPr>
           <w:rFonts w:ascii="Times New Roman" w:hAnsi="Times New Roman" w:cs="Times New Roman"/>
@@ -5631,7 +5725,7 @@
           <w:szCs w:val="24"/>
         </w:rPr>
       </w:pPr>
-      <w:bookmarkStart w:id="6" w:name="_Toc197780949"/>
+      <w:bookmarkStart w:id="6" w:name="_Toc197943262"/>
       <w:r>
         <w:rPr>
           <w:rFonts w:ascii="Times New Roman" w:hAnsi="Times New Roman" w:cs="Times New Roman"/>
@@ -5652,7 +5746,7 @@
           <w:szCs w:val="24"/>
         </w:rPr>
       </w:pPr>
-      <w:bookmarkStart w:id="7" w:name="_Toc197780950"/>
+      <w:bookmarkStart w:id="7" w:name="_Toc197943263"/>
       <w:r>
         <w:rPr>
           <w:rFonts w:ascii="Times New Roman" w:hAnsi="Times New Roman" w:cs="Times New Roman"/>
@@ -5741,7 +5835,7 @@
           <w:szCs w:val="24"/>
         </w:rPr>
       </w:pPr>
-      <w:bookmarkStart w:id="8" w:name="_Toc197780951"/>
+      <w:bookmarkStart w:id="8" w:name="_Toc197943264"/>
       <w:r>
         <w:rPr>
           <w:rFonts w:ascii="Times New Roman" w:hAnsi="Times New Roman" w:cs="Times New Roman"/>
@@ -5839,7 +5933,7 @@
           <w:szCs w:val="24"/>
         </w:rPr>
       </w:pPr>
-      <w:bookmarkStart w:id="9" w:name="_Toc197780952"/>
+      <w:bookmarkStart w:id="9" w:name="_Toc197943265"/>
       <w:r>
         <w:rPr>
           <w:rFonts w:ascii="Times New Roman" w:hAnsi="Times New Roman" w:cs="Times New Roman"/>
@@ -6079,7 +6173,7 @@
           <w:szCs w:val="24"/>
         </w:rPr>
       </w:pPr>
-      <w:bookmarkStart w:id="10" w:name="_Toc197780953"/>
+      <w:bookmarkStart w:id="10" w:name="_Toc197943266"/>
       <w:r>
         <w:rPr>
           <w:rFonts w:ascii="Times New Roman" w:hAnsi="Times New Roman" w:cs="Times New Roman"/>
@@ -6267,7 +6361,7 @@
           <w:szCs w:val="24"/>
         </w:rPr>
       </w:pPr>
-      <w:bookmarkStart w:id="11" w:name="_Toc197780954"/>
+      <w:bookmarkStart w:id="11" w:name="_Toc197943267"/>
       <w:r>
         <w:rPr>
           <w:rFonts w:ascii="Times New Roman" w:hAnsi="Times New Roman" w:cs="Times New Roman"/>
@@ -6412,7 +6506,7 @@
           <w:szCs w:val="24"/>
         </w:rPr>
       </w:pPr>
-      <w:bookmarkStart w:id="12" w:name="_Toc197780955"/>
+      <w:bookmarkStart w:id="12" w:name="_Toc197943268"/>
       <w:r>
         <w:rPr>
           <w:rFonts w:ascii="Times New Roman" w:hAnsi="Times New Roman" w:cs="Times New Roman"/>
@@ -6553,7 +6647,7 @@
           <w:szCs w:val="24"/>
         </w:rPr>
       </w:pPr>
-      <w:bookmarkStart w:id="13" w:name="_Toc197780956"/>
+      <w:bookmarkStart w:id="13" w:name="_Toc197943269"/>
       <w:r>
         <w:rPr>
           <w:rFonts w:ascii="Times New Roman" w:hAnsi="Times New Roman" w:cs="Times New Roman"/>
@@ -6691,7 +6785,7 @@
           <w:szCs w:val="24"/>
         </w:rPr>
       </w:pPr>
-      <w:bookmarkStart w:id="14" w:name="_Toc197780957"/>
+      <w:bookmarkStart w:id="14" w:name="_Toc197943270"/>
       <w:r>
         <w:rPr>
           <w:rFonts w:ascii="Times New Roman" w:hAnsi="Times New Roman" w:cs="Times New Roman"/>
@@ -6824,7 +6918,7 @@
           <w:szCs w:val="24"/>
         </w:rPr>
       </w:pPr>
-      <w:bookmarkStart w:id="15" w:name="_Toc197780958"/>
+      <w:bookmarkStart w:id="15" w:name="_Toc197943271"/>
       <w:r>
         <w:rPr>
           <w:rFonts w:ascii="Times New Roman" w:hAnsi="Times New Roman" w:cs="Times New Roman"/>
@@ -6947,7 +7041,7 @@
           <w:szCs w:val="24"/>
         </w:rPr>
       </w:pPr>
-      <w:bookmarkStart w:id="16" w:name="_Toc197780959"/>
+      <w:bookmarkStart w:id="16" w:name="_Toc197943272"/>
       <w:r>
         <w:rPr>
           <w:rFonts w:ascii="Times New Roman" w:hAnsi="Times New Roman" w:cs="Times New Roman"/>
@@ -7081,7 +7175,7 @@
           <w:szCs w:val="24"/>
         </w:rPr>
       </w:pPr>
-      <w:bookmarkStart w:id="17" w:name="_Toc197780960"/>
+      <w:bookmarkStart w:id="17" w:name="_Toc197943273"/>
       <w:r>
         <w:rPr>
           <w:rFonts w:ascii="Times New Roman" w:hAnsi="Times New Roman" w:cs="Times New Roman"/>
@@ -7101,7 +7195,7 @@
           <w:szCs w:val="24"/>
         </w:rPr>
       </w:pPr>
-      <w:bookmarkStart w:id="18" w:name="_Toc197780961"/>
+      <w:bookmarkStart w:id="18" w:name="_Toc197943274"/>
       <w:r>
         <w:rPr>
           <w:rFonts w:ascii="Times New Roman" w:hAnsi="Times New Roman" w:cs="Times New Roman"/>
@@ -7239,7 +7333,7 @@
           <w:szCs w:val="24"/>
         </w:rPr>
       </w:pPr>
-      <w:bookmarkStart w:id="19" w:name="_Toc197780962"/>
+      <w:bookmarkStart w:id="19" w:name="_Toc197943275"/>
       <w:r>
         <w:rPr>
           <w:rFonts w:ascii="Times New Roman" w:hAnsi="Times New Roman" w:cs="Times New Roman"/>
@@ -7312,7 +7406,7 @@
           <w:szCs w:val="24"/>
         </w:rPr>
       </w:pPr>
-      <w:bookmarkStart w:id="20" w:name="_Toc197780963"/>
+      <w:bookmarkStart w:id="20" w:name="_Toc197943276"/>
       <w:r>
         <w:rPr>
           <w:rFonts w:ascii="Times New Roman" w:hAnsi="Times New Roman" w:cs="Times New Roman"/>
@@ -7462,7 +7556,7 @@
           <w:szCs w:val="24"/>
         </w:rPr>
       </w:pPr>
-      <w:bookmarkStart w:id="21" w:name="_Toc197780964"/>
+      <w:bookmarkStart w:id="21" w:name="_Toc197943277"/>
       <w:r>
         <w:rPr>
           <w:rFonts w:ascii="Times New Roman" w:hAnsi="Times New Roman" w:cs="Times New Roman"/>
@@ -7627,7 +7721,7 @@
           <w:szCs w:val="24"/>
         </w:rPr>
       </w:pPr>
-      <w:bookmarkStart w:id="22" w:name="_Toc197780965"/>
+      <w:bookmarkStart w:id="22" w:name="_Toc197943278"/>
       <w:r>
         <w:rPr>
           <w:rFonts w:ascii="Times New Roman" w:hAnsi="Times New Roman" w:cs="Times New Roman"/>
@@ -7732,7 +7826,7 @@
           <w:szCs w:val="24"/>
         </w:rPr>
       </w:pPr>
-      <w:bookmarkStart w:id="23" w:name="_Toc197780966"/>
+      <w:bookmarkStart w:id="23" w:name="_Toc197943279"/>
       <w:r>
         <w:rPr>
           <w:rFonts w:ascii="Times New Roman" w:hAnsi="Times New Roman" w:cs="Times New Roman"/>
@@ -7752,7 +7846,7 @@
           <w:szCs w:val="24"/>
         </w:rPr>
       </w:pPr>
-      <w:bookmarkStart w:id="24" w:name="_Toc197780967"/>
+      <w:bookmarkStart w:id="24" w:name="_Toc197943280"/>
       <w:r>
         <w:rPr>
           <w:rFonts w:ascii="Times New Roman" w:hAnsi="Times New Roman" w:cs="Times New Roman"/>
@@ -7843,7 +7937,7 @@
           <w:szCs w:val="24"/>
         </w:rPr>
       </w:pPr>
-      <w:bookmarkStart w:id="25" w:name="_Toc197780968"/>
+      <w:bookmarkStart w:id="25" w:name="_Toc197943281"/>
       <w:r>
         <w:rPr>
           <w:rFonts w:ascii="Times New Roman" w:hAnsi="Times New Roman" w:cs="Times New Roman"/>
@@ -8000,7 +8094,7 @@
           <w:szCs w:val="24"/>
         </w:rPr>
       </w:pPr>
-      <w:bookmarkStart w:id="26" w:name="_Toc197780969"/>
+      <w:bookmarkStart w:id="26" w:name="_Toc197943282"/>
       <w:r>
         <w:rPr>
           <w:rFonts w:ascii="Times New Roman" w:hAnsi="Times New Roman" w:cs="Times New Roman"/>
@@ -8208,7 +8302,7 @@
           <w:szCs w:val="24"/>
         </w:rPr>
       </w:pPr>
-      <w:bookmarkStart w:id="27" w:name="_Toc197780970"/>
+      <w:bookmarkStart w:id="27" w:name="_Toc197943283"/>
       <w:r>
         <w:rPr>
           <w:rFonts w:ascii="Times New Roman" w:hAnsi="Times New Roman" w:cs="Times New Roman"/>
@@ -8324,7 +8418,7 @@
           <w:szCs w:val="24"/>
         </w:rPr>
       </w:pPr>
-      <w:bookmarkStart w:id="28" w:name="_Toc197780971"/>
+      <w:bookmarkStart w:id="28" w:name="_Toc197943284"/>
       <w:r>
         <w:rPr>
           <w:rFonts w:ascii="Times New Roman" w:hAnsi="Times New Roman" w:cs="Times New Roman"/>
@@ -8404,7 +8498,7 @@
           <w:szCs w:val="24"/>
         </w:rPr>
       </w:pPr>
-      <w:bookmarkStart w:id="29" w:name="_Toc197780972"/>
+      <w:bookmarkStart w:id="29" w:name="_Toc197943285"/>
       <w:r>
         <w:rPr>
           <w:rFonts w:ascii="Times New Roman" w:hAnsi="Times New Roman" w:cs="Times New Roman"/>
@@ -8493,7 +8587,7 @@
           <w:szCs w:val="24"/>
         </w:rPr>
       </w:pPr>
-      <w:bookmarkStart w:id="30" w:name="_Toc197780973"/>
+      <w:bookmarkStart w:id="30" w:name="_Toc197943286"/>
       <w:r>
         <w:rPr>
           <w:rFonts w:ascii="Times New Roman" w:hAnsi="Times New Roman" w:cs="Times New Roman"/>
@@ -8674,7 +8768,7 @@
           <w:szCs w:val="24"/>
         </w:rPr>
       </w:pPr>
-      <w:bookmarkStart w:id="31" w:name="_Toc197780974"/>
+      <w:bookmarkStart w:id="31" w:name="_Toc197943287"/>
       <w:r>
         <w:rPr>
           <w:rFonts w:ascii="Times New Roman" w:hAnsi="Times New Roman" w:cs="Times New Roman"/>
@@ -8824,7 +8918,7 @@
           <w:szCs w:val="24"/>
         </w:rPr>
       </w:pPr>
-      <w:bookmarkStart w:id="32" w:name="_Toc197780975"/>
+      <w:bookmarkStart w:id="32" w:name="_Toc197943288"/>
       <w:r>
         <w:rPr>
           <w:rFonts w:ascii="Times New Roman" w:hAnsi="Times New Roman" w:cs="Times New Roman"/>
@@ -8881,7 +8975,7 @@
           <w:szCs w:val="24"/>
         </w:rPr>
       </w:pPr>
-      <w:bookmarkStart w:id="33" w:name="_Toc197780976"/>
+      <w:bookmarkStart w:id="33" w:name="_Toc197943289"/>
       <w:r>
         <w:rPr>
           <w:rFonts w:ascii="Times New Roman" w:hAnsi="Times New Roman" w:cs="Times New Roman"/>
@@ -8901,7 +8995,7 @@
           <w:szCs w:val="24"/>
         </w:rPr>
       </w:pPr>
-      <w:bookmarkStart w:id="34" w:name="_Toc197780977"/>
+      <w:bookmarkStart w:id="34" w:name="_Toc197943290"/>
       <w:r>
         <w:rPr>
           <w:rFonts w:ascii="Times New Roman" w:hAnsi="Times New Roman" w:cs="Times New Roman"/>
@@ -8978,7 +9072,7 @@
           <w:szCs w:val="24"/>
         </w:rPr>
       </w:pPr>
-      <w:bookmarkStart w:id="35" w:name="_Toc197780978"/>
+      <w:bookmarkStart w:id="35" w:name="_Toc197943291"/>
       <w:r>
         <w:rPr>
           <w:rFonts w:ascii="Times New Roman" w:hAnsi="Times New Roman" w:cs="Times New Roman"/>
@@ -9044,7 +9138,7 @@
           <w:szCs w:val="24"/>
         </w:rPr>
       </w:pPr>
-      <w:bookmarkStart w:id="36" w:name="_Toc197780979"/>
+      <w:bookmarkStart w:id="36" w:name="_Toc197943292"/>
       <w:r>
         <w:rPr>
           <w:rFonts w:ascii="Times New Roman" w:hAnsi="Times New Roman" w:cs="Times New Roman"/>
@@ -9098,7 +9192,7 @@
           <w:szCs w:val="24"/>
         </w:rPr>
       </w:pPr>
-      <w:bookmarkStart w:id="37" w:name="_Toc197780980"/>
+      <w:bookmarkStart w:id="37" w:name="_Toc197943293"/>
       <w:r>
         <w:rPr>
           <w:rFonts w:ascii="Times New Roman" w:hAnsi="Times New Roman" w:cs="Times New Roman"/>
@@ -9204,7 +9298,7 @@
           <w:szCs w:val="24"/>
         </w:rPr>
       </w:pPr>
-      <w:bookmarkStart w:id="38" w:name="_Toc197780981"/>
+      <w:bookmarkStart w:id="38" w:name="_Toc197943294"/>
       <w:r>
         <w:rPr>
           <w:rFonts w:ascii="Times New Roman" w:hAnsi="Times New Roman" w:cs="Times New Roman"/>
@@ -9224,7 +9318,7 @@
           <w:szCs w:val="24"/>
         </w:rPr>
       </w:pPr>
-      <w:bookmarkStart w:id="39" w:name="_Toc197780982"/>
+      <w:bookmarkStart w:id="39" w:name="_Toc197943295"/>
       <w:r>
         <w:rPr>
           <w:rFonts w:ascii="Times New Roman" w:hAnsi="Times New Roman" w:cs="Times New Roman"/>
@@ -9361,7 +9455,7 @@
           <w:szCs w:val="24"/>
         </w:rPr>
       </w:pPr>
-      <w:bookmarkStart w:id="40" w:name="_Toc197780983"/>
+      <w:bookmarkStart w:id="40" w:name="_Toc197943296"/>
       <w:r>
         <w:rPr>
           <w:rFonts w:ascii="Times New Roman" w:hAnsi="Times New Roman" w:cs="Times New Roman"/>
@@ -9447,7 +9541,7 @@
           <w:szCs w:val="24"/>
         </w:rPr>
       </w:pPr>
-      <w:bookmarkStart w:id="41" w:name="_Toc197780984"/>
+      <w:bookmarkStart w:id="41" w:name="_Toc197943297"/>
       <w:r>
         <w:rPr>
           <w:rFonts w:ascii="Times New Roman" w:hAnsi="Times New Roman" w:cs="Times New Roman"/>
@@ -9483,7 +9577,7 @@
           <w:szCs w:val="24"/>
         </w:rPr>
       </w:pPr>
-      <w:bookmarkStart w:id="42" w:name="_Toc197780985"/>
+      <w:bookmarkStart w:id="42" w:name="_Toc197943298"/>
       <w:r>
         <w:rPr>
           <w:rFonts w:ascii="Times New Roman" w:hAnsi="Times New Roman" w:cs="Times New Roman"/>
@@ -9605,7 +9699,7 @@
           <w:szCs w:val="24"/>
         </w:rPr>
       </w:pPr>
-      <w:bookmarkStart w:id="43" w:name="_Toc197780986"/>
+      <w:bookmarkStart w:id="43" w:name="_Toc197943299"/>
       <w:r>
         <w:rPr>
           <w:rFonts w:ascii="Times New Roman" w:hAnsi="Times New Roman" w:cs="Times New Roman"/>
@@ -9675,7 +9769,7 @@
           <w:szCs w:val="24"/>
         </w:rPr>
       </w:pPr>
-      <w:bookmarkStart w:id="44" w:name="_Toc197780987"/>
+      <w:bookmarkStart w:id="44" w:name="_Toc197943300"/>
       <w:r>
         <w:rPr>
           <w:rFonts w:ascii="Times New Roman" w:hAnsi="Times New Roman" w:cs="Times New Roman"/>
@@ -9695,7 +9789,7 @@
           <w:szCs w:val="24"/>
         </w:rPr>
       </w:pPr>
-      <w:bookmarkStart w:id="45" w:name="_Toc197780988"/>
+      <w:bookmarkStart w:id="45" w:name="_Toc197943301"/>
       <w:r>
         <w:rPr>
           <w:rFonts w:ascii="Times New Roman" w:hAnsi="Times New Roman" w:cs="Times New Roman"/>
@@ -9814,7 +9908,7 @@
           <w:szCs w:val="24"/>
         </w:rPr>
       </w:pPr>
-      <w:bookmarkStart w:id="46" w:name="_Toc197780989"/>
+      <w:bookmarkStart w:id="46" w:name="_Toc197943302"/>
       <w:r>
         <w:rPr>
           <w:rFonts w:ascii="Times New Roman" w:hAnsi="Times New Roman" w:cs="Times New Roman"/>
@@ -9868,7 +9962,7 @@
           <w:szCs w:val="24"/>
         </w:rPr>
       </w:pPr>
-      <w:bookmarkStart w:id="47" w:name="_Toc197780990"/>
+      <w:bookmarkStart w:id="47" w:name="_Toc197943303"/>
       <w:r>
         <w:rPr>
           <w:rFonts w:ascii="Times New Roman" w:hAnsi="Times New Roman" w:cs="Times New Roman"/>
@@ -9910,7 +10004,7 @@
           <w:szCs w:val="24"/>
         </w:rPr>
       </w:pPr>
-      <w:bookmarkStart w:id="48" w:name="_Toc197780991"/>
+      <w:bookmarkStart w:id="48" w:name="_Toc197943304"/>
       <w:r>
         <w:rPr>
           <w:rFonts w:ascii="Times New Roman" w:hAnsi="Times New Roman" w:cs="Times New Roman"/>
@@ -9951,7 +10045,7 @@
           <w:szCs w:val="24"/>
         </w:rPr>
       </w:pPr>
-      <w:bookmarkStart w:id="49" w:name="_Toc197780992"/>
+      <w:bookmarkStart w:id="49" w:name="_Toc197943305"/>
       <w:r>
         <w:rPr>
           <w:rFonts w:ascii="Times New Roman" w:hAnsi="Times New Roman" w:cs="Times New Roman"/>
@@ -9971,7 +10065,7 @@
           <w:szCs w:val="24"/>
         </w:rPr>
       </w:pPr>
-      <w:bookmarkStart w:id="50" w:name="_Toc197780993"/>
+      <w:bookmarkStart w:id="50" w:name="_Toc197943306"/>
       <w:r>
         <w:rPr>
           <w:rFonts w:ascii="Times New Roman" w:hAnsi="Times New Roman" w:cs="Times New Roman"/>
@@ -10009,7 +10103,7 @@
           <w:szCs w:val="24"/>
         </w:rPr>
       </w:pPr>
-      <w:bookmarkStart w:id="51" w:name="_Toc197780994"/>
+      <w:bookmarkStart w:id="51" w:name="_Toc197943307"/>
       <w:r>
         <w:rPr>
           <w:rFonts w:ascii="Times New Roman" w:hAnsi="Times New Roman" w:cs="Times New Roman"/>
@@ -10071,7 +10165,7 @@
           <w:szCs w:val="24"/>
         </w:rPr>
       </w:pPr>
-      <w:bookmarkStart w:id="52" w:name="_Toc197780995"/>
+      <w:bookmarkStart w:id="52" w:name="_Toc197943308"/>
       <w:r>
         <w:rPr>
           <w:rFonts w:ascii="Times New Roman" w:hAnsi="Times New Roman" w:cs="Times New Roman"/>
@@ -11196,7 +11290,7 @@
           <w:szCs w:val="24"/>
         </w:rPr>
       </w:pPr>
-      <w:bookmarkStart w:id="53" w:name="_Toc197780996"/>
+      <w:bookmarkStart w:id="53" w:name="_Toc197943309"/>
       <w:r>
         <w:rPr>
           <w:rFonts w:ascii="Times New Roman" w:hAnsi="Times New Roman" w:cs="Times New Roman"/>
@@ -11264,7 +11358,7 @@
           <w:szCs w:val="24"/>
         </w:rPr>
       </w:pPr>
-      <w:bookmarkStart w:id="54" w:name="_Toc197780997"/>
+      <w:bookmarkStart w:id="54" w:name="_Toc197943310"/>
       <w:r>
         <w:rPr>
           <w:noProof/>
@@ -11368,7 +11462,7 @@
           <w:szCs w:val="24"/>
         </w:rPr>
       </w:pPr>
-      <w:bookmarkStart w:id="55" w:name="_Toc197780998"/>
+      <w:bookmarkStart w:id="55" w:name="_Toc197943311"/>
       <w:r>
         <w:rPr>
           <w:rFonts w:ascii="Times New Roman" w:hAnsi="Times New Roman" w:cs="Times New Roman"/>
@@ -11422,7 +11516,7 @@
           <w:szCs w:val="24"/>
         </w:rPr>
       </w:pPr>
-      <w:bookmarkStart w:id="56" w:name="_Toc197780999"/>
+      <w:bookmarkStart w:id="56" w:name="_Toc197943312"/>
       <w:r>
         <w:rPr>
           <w:noProof/>
@@ -11654,7 +11748,7 @@
           <w:szCs w:val="24"/>
         </w:rPr>
       </w:pPr>
-      <w:bookmarkStart w:id="57" w:name="_Toc197781000"/>
+      <w:bookmarkStart w:id="57" w:name="_Toc197943313"/>
       <w:r>
         <w:rPr>
           <w:noProof/>
@@ -11738,7 +11832,7 @@
           <w:szCs w:val="24"/>
         </w:rPr>
       </w:pPr>
-      <w:bookmarkStart w:id="58" w:name="_Toc197781001"/>
+      <w:bookmarkStart w:id="58" w:name="_Toc197943314"/>
       <w:r>
         <w:rPr>
           <w:rFonts w:ascii="Times New Roman" w:hAnsi="Times New Roman" w:cs="Times New Roman"/>
@@ -11772,7 +11866,7 @@
           <w:szCs w:val="24"/>
         </w:rPr>
       </w:pPr>
-      <w:bookmarkStart w:id="59" w:name="_Toc197781002"/>
+      <w:bookmarkStart w:id="59" w:name="_Toc197943315"/>
       <w:r>
         <w:rPr>
           <w:rFonts w:ascii="Times New Roman" w:hAnsi="Times New Roman" w:cs="Times New Roman"/>
@@ -11813,7 +11907,7 @@
           <w:szCs w:val="24"/>
         </w:rPr>
       </w:pPr>
-      <w:bookmarkStart w:id="60" w:name="_Toc197781003"/>
+      <w:bookmarkStart w:id="60" w:name="_Toc197943316"/>
       <w:r>
         <w:rPr>
           <w:rFonts w:ascii="Times New Roman" w:hAnsi="Times New Roman" w:cs="Times New Roman"/>
@@ -13681,7 +13775,7 @@
   <w:docParts>
     <w:docPart>
       <w:docPartPr>
-        <w:name w:val="FAA17CA2FFA94FB3ADB1CD6CB6D9AF97"/>
+        <w:name w:val="1C65DC8B619D45BCA9781FEE6D292DA6"/>
         <w:category>
           <w:name w:val="Általános"/>
           <w:gallery w:val="placeholder"/>
@@ -13692,12 +13786,12 @@
         <w:behaviors>
           <w:behavior w:val="content"/>
         </w:behaviors>
-        <w:guid w:val="{1C924E06-E89A-4918-B7F5-C84631A77289}"/>
+        <w:guid w:val="{00C0C146-79C6-4733-8A0D-D4C4EFA6E97B}"/>
       </w:docPartPr>
       <w:docPartBody>
         <w:p>
           <w:pPr>
-            <w:pStyle w:val="FAA17CA2FFA94FB3ADB1CD6CB6D9AF97"/>
+            <w:pStyle w:val="1C65DC8B619D45BCA9781FEE6D292DA6"/>
           </w:pPr>
           <w:r>
             <w:rPr>
@@ -13789,6 +13883,7 @@
     <w:rsid w:val="00072AA5"/>
     <w:rsid w:val="000E69B4"/>
     <w:rsid w:val="001A37CB"/>
+    <w:rsid w:val="0024697B"/>
     <w:rsid w:val="002A0B9E"/>
     <w:rsid w:val="002B1527"/>
     <w:rsid w:val="002C264A"/>
@@ -13799,6 +13894,7 @@
     <w:rsid w:val="00407ABA"/>
     <w:rsid w:val="0046257B"/>
     <w:rsid w:val="00464E99"/>
+    <w:rsid w:val="0047483C"/>
     <w:rsid w:val="005548E4"/>
     <w:rsid w:val="00577AAF"/>
     <w:rsid w:val="00602BE5"/>
@@ -13813,6 +13909,7 @@
     <w:rsid w:val="00AC0AA7"/>
     <w:rsid w:val="00AE0C6A"/>
     <w:rsid w:val="00AF2D71"/>
+    <w:rsid w:val="00BF09F7"/>
     <w:rsid w:val="00C10E38"/>
     <w:rsid w:val="00CE0F1E"/>
     <w:rsid w:val="00DA1D77"/>
@@ -14279,6 +14376,17 @@
     <w:name w:val="FAA17CA2FFA94FB3ADB1CD6CB6D9AF97"/>
     <w:rsid w:val="00A34E5E"/>
   </w:style>
+  <w:style w:type="paragraph" w:customStyle="1" w:styleId="1C65DC8B619D45BCA9781FEE6D292DA6">
+    <w:name w:val="1C65DC8B619D45BCA9781FEE6D292DA6"/>
+    <w:rsid w:val="0024697B"/>
+    <w:pPr>
+      <w:spacing w:line="278" w:lineRule="auto"/>
+    </w:pPr>
+    <w:rPr>
+      <w:sz w:val="24"/>
+      <w:szCs w:val="24"/>
+    </w:rPr>
+  </w:style>
 </w:styles>
 </file>
 

</xml_diff>